<commit_message>
updating java interview file
</commit_message>
<xml_diff>
--- a/JAVA_INTERVIEW_QUESTIONS_WITH_ANSWER_EXPLAINED.docx
+++ b/JAVA_INTERVIEW_QUESTIONS_WITH_ANSWER_EXPLAINED.docx
@@ -3702,6 +3702,9 @@
         <w:t xml:space="preserve">OUTPUT </w:t>
       </w:r>
       <w:r>
+        <w:rPr>
+          <w:noProof/>
+        </w:rPr>
         <w:lastRenderedPageBreak/>
         <w:drawing>
           <wp:inline distT="0" distB="0" distL="0" distR="0" wp14:anchorId="6C585899" wp14:editId="39E0A7B6">
@@ -3772,23 +3775,65 @@
       <w:r>
         <w:br/>
       </w:r>
-      <w:proofErr w:type="spellStart"/>
       <w:r>
         <w:rPr>
           <w:b/>
           <w:bCs/>
           <w:u w:val="single"/>
         </w:rPr>
-        <w:t>OUTPUT</w:t>
-      </w:r>
-      <w:proofErr w:type="spellEnd"/>
+        <w:t>OUTPUT IS:-</w:t>
+      </w:r>
       <w:r>
         <w:rPr>
           <w:b/>
           <w:bCs/>
           <w:u w:val="single"/>
         </w:rPr>
-        <w:t xml:space="preserve"> IS:-</w:t>
+        <w:br/>
+        <w:t>CONCLUTIONS IS:-</w:t>
+      </w:r>
+      <w:r>
+        <w:t xml:space="preserve"> </w:t>
+      </w:r>
+      <w:r>
+        <w:rPr>
+          <w:b/>
+          <w:bCs/>
+        </w:rPr>
+        <w:t>(Refer Below Screen shoot)</w:t>
+      </w:r>
+      <w:r>
+        <w:t xml:space="preserve"> </w:t>
+      </w:r>
+      <w:r>
+        <w:t>Al</w:t>
+      </w:r>
+      <w:r>
+        <w:t xml:space="preserve">ways Synchronized method will not allow multiple thread to act on it, At a time it will </w:t>
+      </w:r>
+      <w:r>
+        <w:t>only single Thread work on it, Once 1</w:t>
+      </w:r>
+      <w:r>
+        <w:rPr>
+          <w:vertAlign w:val="superscript"/>
+        </w:rPr>
+        <w:t>st</w:t>
+      </w:r>
+      <w:r>
+        <w:t xml:space="preserve"> thread completes its work, then 2</w:t>
+      </w:r>
+      <w:r>
+        <w:rPr>
+          <w:vertAlign w:val="superscript"/>
+        </w:rPr>
+        <w:t>nd</w:t>
+      </w:r>
+      <w:r>
+        <w:t xml:space="preserve"> thread will get a chance</w:t>
+      </w:r>
+      <w:r>
+        <w:br/>
       </w:r>
       <w:r>
         <w:rPr>
@@ -3796,10 +3841,14 @@
           <w:bCs/>
           <w:u w:val="single"/>
         </w:rPr>
-        <w:br/>
-        <w:t>CONCLUTIONS IS:-</w:t>
-      </w:r>
-      <w:r>
+        <w:t>NOTE:-</w:t>
+      </w:r>
+      <w:r>
+        <w:rPr>
+          <w:b/>
+          <w:bCs/>
+          <w:u w:val="single"/>
+        </w:rPr>
         <w:t xml:space="preserve"> </w:t>
       </w:r>
       <w:r>
@@ -3807,54 +3856,71 @@
           <w:b/>
           <w:bCs/>
         </w:rPr>
-        <w:t>(Refer Below Screen shoot)</w:t>
-      </w:r>
-      <w:r>
+        <w:t>But</w:t>
+      </w:r>
+      <w:r>
+        <w:rPr>
+          <w:b/>
+          <w:bCs/>
+          <w:u w:val="single"/>
+        </w:rPr>
         <w:t xml:space="preserve"> </w:t>
       </w:r>
       <w:r>
-        <w:t>Al</w:t>
-      </w:r>
-      <w:r>
-        <w:t xml:space="preserve">ways Synchronized method will not allow multiple thread to act on it, At a time it will </w:t>
-      </w:r>
-      <w:r>
-        <w:t>only single Thread work on it, Once 1</w:t>
-      </w:r>
-      <w:r>
-        <w:rPr>
+        <w:rPr>
+          <w:b/>
+          <w:bCs/>
+        </w:rPr>
+        <w:t>which Thread will get 1</w:t>
+      </w:r>
+      <w:r>
+        <w:rPr>
+          <w:b/>
+          <w:bCs/>
           <w:vertAlign w:val="superscript"/>
         </w:rPr>
         <w:t>st</w:t>
       </w:r>
       <w:r>
-        <w:t xml:space="preserve"> thread completes its work, then 2</w:t>
-      </w:r>
-      <w:r>
-        <w:rPr>
+        <w:rPr>
+          <w:b/>
+          <w:bCs/>
+        </w:rPr>
+        <w:t xml:space="preserve"> chance to execute</w:t>
+      </w:r>
+      <w:r>
+        <w:rPr>
+          <w:b/>
+          <w:bCs/>
+        </w:rPr>
+        <w:t>, then 2</w:t>
+      </w:r>
+      <w:r>
+        <w:rPr>
+          <w:b/>
+          <w:bCs/>
           <w:vertAlign w:val="superscript"/>
         </w:rPr>
         <w:t>nd</w:t>
       </w:r>
       <w:r>
-        <w:t xml:space="preserve"> thread will get a chance</w:t>
-      </w:r>
-      <w:r>
-        <w:br/>
-      </w:r>
-      <w:r>
-        <w:rPr>
-          <w:b/>
-          <w:bCs/>
-          <w:u w:val="single"/>
-        </w:rPr>
-        <w:t>NOTE:-</w:t>
-      </w:r>
-      <w:r>
-        <w:rPr>
-          <w:b/>
-          <w:bCs/>
-          <w:u w:val="single"/>
+        <w:rPr>
+          <w:b/>
+          <w:bCs/>
+        </w:rPr>
+        <w:t xml:space="preserve"> and so on,</w:t>
+      </w:r>
+      <w:r>
+        <w:rPr>
+          <w:b/>
+          <w:bCs/>
+        </w:rPr>
+        <w:t xml:space="preserve"> is purely  depending on THREAD</w:t>
+      </w:r>
+      <w:r>
+        <w:rPr>
+          <w:b/>
+          <w:bCs/>
         </w:rPr>
         <w:t xml:space="preserve"> </w:t>
       </w:r>
@@ -3863,79 +3929,6 @@
           <w:b/>
           <w:bCs/>
         </w:rPr>
-        <w:t>But</w:t>
-      </w:r>
-      <w:r>
-        <w:rPr>
-          <w:b/>
-          <w:bCs/>
-          <w:u w:val="single"/>
-        </w:rPr>
-        <w:t xml:space="preserve"> </w:t>
-      </w:r>
-      <w:r>
-        <w:rPr>
-          <w:b/>
-          <w:bCs/>
-        </w:rPr>
-        <w:t>which Thread will get 1</w:t>
-      </w:r>
-      <w:r>
-        <w:rPr>
-          <w:b/>
-          <w:bCs/>
-          <w:vertAlign w:val="superscript"/>
-        </w:rPr>
-        <w:t>st</w:t>
-      </w:r>
-      <w:r>
-        <w:rPr>
-          <w:b/>
-          <w:bCs/>
-        </w:rPr>
-        <w:t xml:space="preserve"> chance to execute</w:t>
-      </w:r>
-      <w:r>
-        <w:rPr>
-          <w:b/>
-          <w:bCs/>
-        </w:rPr>
-        <w:t>, then 2</w:t>
-      </w:r>
-      <w:r>
-        <w:rPr>
-          <w:b/>
-          <w:bCs/>
-          <w:vertAlign w:val="superscript"/>
-        </w:rPr>
-        <w:t>nd</w:t>
-      </w:r>
-      <w:r>
-        <w:rPr>
-          <w:b/>
-          <w:bCs/>
-        </w:rPr>
-        <w:t xml:space="preserve"> and so on,</w:t>
-      </w:r>
-      <w:r>
-        <w:rPr>
-          <w:b/>
-          <w:bCs/>
-        </w:rPr>
-        <w:t xml:space="preserve"> is purely  depending on THREAD</w:t>
-      </w:r>
-      <w:r>
-        <w:rPr>
-          <w:b/>
-          <w:bCs/>
-        </w:rPr>
-        <w:t xml:space="preserve"> </w:t>
-      </w:r>
-      <w:r>
-        <w:rPr>
-          <w:b/>
-          <w:bCs/>
-        </w:rPr>
         <w:t>SCHEDULER</w:t>
       </w:r>
       <w:r>
@@ -3945,6 +3938,9 @@
         <w:br/>
       </w:r>
       <w:r>
+        <w:rPr>
+          <w:noProof/>
+        </w:rPr>
         <w:drawing>
           <wp:inline distT="0" distB="0" distL="0" distR="0" wp14:anchorId="676038C7" wp14:editId="4C2D4E3C">
             <wp:extent cx="6111770" cy="3162574"/>
@@ -4069,6 +4065,9 @@
         <w:br/>
       </w:r>
       <w:r>
+        <w:rPr>
+          <w:noProof/>
+        </w:rPr>
         <w:drawing>
           <wp:inline distT="0" distB="0" distL="0" distR="0" wp14:anchorId="30DD7019" wp14:editId="20B8407B">
             <wp:extent cx="5357324" cy="2065199"/>
@@ -4146,6 +4145,1317 @@
         <w:tabs>
           <w:tab w:val="left" w:pos="1680"/>
         </w:tabs>
+        <w:rPr>
+          <w:b/>
+          <w:bCs/>
+        </w:rPr>
+      </w:pPr>
+      <w:r>
+        <w:t xml:space="preserve">Difference between </w:t>
+      </w:r>
+      <w:r>
+        <w:rPr>
+          <w:b/>
+          <w:bCs/>
+        </w:rPr>
+        <w:t>String</w:t>
+      </w:r>
+      <w:r>
+        <w:t xml:space="preserve"> vs </w:t>
+      </w:r>
+      <w:proofErr w:type="spellStart"/>
+      <w:r>
+        <w:rPr>
+          <w:b/>
+          <w:bCs/>
+        </w:rPr>
+        <w:t>StringBuffer</w:t>
+      </w:r>
+      <w:proofErr w:type="spellEnd"/>
+      <w:r>
+        <w:t xml:space="preserve"> vs </w:t>
+      </w:r>
+      <w:r>
+        <w:rPr>
+          <w:b/>
+          <w:bCs/>
+        </w:rPr>
+        <w:t>StringBuilder</w:t>
+      </w:r>
+    </w:p>
+    <w:tbl>
+      <w:tblPr>
+        <w:tblStyle w:val="TableGrid"/>
+        <w:tblW w:w="0" w:type="auto"/>
+        <w:tblInd w:w="630" w:type="dxa"/>
+        <w:tblLook w:val="04A0" w:firstRow="1" w:lastRow="0" w:firstColumn="1" w:lastColumn="0" w:noHBand="0" w:noVBand="1"/>
+      </w:tblPr>
+      <w:tblGrid>
+        <w:gridCol w:w="3359"/>
+        <w:gridCol w:w="3401"/>
+        <w:gridCol w:w="3380"/>
+      </w:tblGrid>
+      <w:tr>
+        <w:tc>
+          <w:tcPr>
+            <w:tcW w:w="3359" w:type="dxa"/>
+            <w:tcBorders>
+              <w:top w:val="single" w:sz="12" w:space="0" w:color="auto"/>
+              <w:left w:val="single" w:sz="12" w:space="0" w:color="auto"/>
+              <w:bottom w:val="single" w:sz="12" w:space="0" w:color="auto"/>
+              <w:right w:val="single" w:sz="12" w:space="0" w:color="auto"/>
+            </w:tcBorders>
+          </w:tcPr>
+          <w:p>
+            <w:pPr>
+              <w:tabs>
+                <w:tab w:val="left" w:pos="1680"/>
+              </w:tabs>
+              <w:jc w:val="center"/>
+              <w:rPr>
+                <w:b/>
+                <w:bCs/>
+              </w:rPr>
+            </w:pPr>
+            <w:r>
+              <w:rPr>
+                <w:b/>
+                <w:bCs/>
+              </w:rPr>
+              <w:t>STRING</w:t>
+            </w:r>
+          </w:p>
+        </w:tc>
+        <w:tc>
+          <w:tcPr>
+            <w:tcW w:w="3401" w:type="dxa"/>
+            <w:tcBorders>
+              <w:top w:val="single" w:sz="12" w:space="0" w:color="auto"/>
+              <w:left w:val="single" w:sz="12" w:space="0" w:color="auto"/>
+              <w:bottom w:val="single" w:sz="12" w:space="0" w:color="auto"/>
+              <w:right w:val="single" w:sz="12" w:space="0" w:color="auto"/>
+            </w:tcBorders>
+          </w:tcPr>
+          <w:p>
+            <w:pPr>
+              <w:tabs>
+                <w:tab w:val="left" w:pos="1680"/>
+              </w:tabs>
+              <w:jc w:val="center"/>
+              <w:rPr>
+                <w:b/>
+                <w:bCs/>
+              </w:rPr>
+            </w:pPr>
+            <w:r>
+              <w:rPr>
+                <w:b/>
+                <w:bCs/>
+              </w:rPr>
+              <w:t>STRING BUFFER</w:t>
+            </w:r>
+          </w:p>
+        </w:tc>
+        <w:tc>
+          <w:tcPr>
+            <w:tcW w:w="3380" w:type="dxa"/>
+            <w:tcBorders>
+              <w:top w:val="single" w:sz="12" w:space="0" w:color="auto"/>
+              <w:left w:val="single" w:sz="12" w:space="0" w:color="auto"/>
+              <w:bottom w:val="single" w:sz="12" w:space="0" w:color="auto"/>
+              <w:right w:val="single" w:sz="12" w:space="0" w:color="auto"/>
+            </w:tcBorders>
+          </w:tcPr>
+          <w:p>
+            <w:pPr>
+              <w:tabs>
+                <w:tab w:val="left" w:pos="1680"/>
+              </w:tabs>
+              <w:jc w:val="center"/>
+              <w:rPr>
+                <w:b/>
+                <w:bCs/>
+              </w:rPr>
+            </w:pPr>
+            <w:r>
+              <w:rPr>
+                <w:b/>
+                <w:bCs/>
+              </w:rPr>
+              <w:t>STRING BUILDER</w:t>
+            </w:r>
+          </w:p>
+        </w:tc>
+      </w:tr>
+      <w:tr>
+        <w:tc>
+          <w:tcPr>
+            <w:tcW w:w="3359" w:type="dxa"/>
+            <w:tcBorders>
+              <w:top w:val="single" w:sz="12" w:space="0" w:color="auto"/>
+              <w:left w:val="single" w:sz="12" w:space="0" w:color="auto"/>
+              <w:right w:val="single" w:sz="12" w:space="0" w:color="auto"/>
+            </w:tcBorders>
+          </w:tcPr>
+          <w:p>
+            <w:pPr>
+              <w:tabs>
+                <w:tab w:val="left" w:pos="1680"/>
+              </w:tabs>
+              <w:jc w:val="center"/>
+            </w:pPr>
+            <w:r>
+              <w:rPr>
+                <w:b/>
+                <w:bCs/>
+              </w:rPr>
+              <w:t xml:space="preserve">It </w:t>
+            </w:r>
+            <w:r>
+              <w:rPr>
+                <w:b/>
+                <w:bCs/>
+              </w:rPr>
+              <w:t xml:space="preserve">is </w:t>
+            </w:r>
+            <w:r>
+              <w:rPr>
+                <w:b/>
+                <w:bCs/>
+              </w:rPr>
+              <w:t>immutable</w:t>
+            </w:r>
+            <w:r>
+              <w:rPr>
+                <w:b/>
+                <w:bCs/>
+              </w:rPr>
+              <w:t xml:space="preserve"> in nature</w:t>
+            </w:r>
+            <w:r>
+              <w:t xml:space="preserve"> </w:t>
+            </w:r>
+            <w:r>
+              <w:rPr>
+                <w:sz w:val="16"/>
+                <w:szCs w:val="16"/>
+              </w:rPr>
+              <w:t>(</w:t>
+            </w:r>
+            <w:proofErr w:type="spellStart"/>
+            <w:proofErr w:type="gramStart"/>
+            <w:r>
+              <w:rPr>
+                <w:sz w:val="16"/>
+                <w:szCs w:val="16"/>
+              </w:rPr>
+              <w:t>ie</w:t>
+            </w:r>
+            <w:proofErr w:type="spellEnd"/>
+            <w:r>
+              <w:rPr>
+                <w:sz w:val="16"/>
+                <w:szCs w:val="16"/>
+              </w:rPr>
+              <w:t>:-</w:t>
+            </w:r>
+            <w:proofErr w:type="gramEnd"/>
+            <w:r>
+              <w:rPr>
+                <w:sz w:val="16"/>
+                <w:szCs w:val="16"/>
+              </w:rPr>
+              <w:t xml:space="preserve"> if a String (literal) is declared with variable s1 (String s1 = "</w:t>
+            </w:r>
+            <w:proofErr w:type="spellStart"/>
+            <w:r>
+              <w:rPr>
+                <w:sz w:val="16"/>
+                <w:szCs w:val="16"/>
+              </w:rPr>
+              <w:t>abc</w:t>
+            </w:r>
+            <w:proofErr w:type="spellEnd"/>
+            <w:r>
+              <w:rPr>
+                <w:sz w:val="16"/>
+                <w:szCs w:val="16"/>
+              </w:rPr>
+              <w:t xml:space="preserve">";) and if we try to change it using -&gt; s1 = s1+"xyz"; this will not </w:t>
+            </w:r>
+            <w:proofErr w:type="spellStart"/>
+            <w:r>
+              <w:rPr>
+                <w:sz w:val="16"/>
+                <w:szCs w:val="16"/>
+              </w:rPr>
+              <w:t>happend</w:t>
+            </w:r>
+            <w:proofErr w:type="spellEnd"/>
+            <w:r>
+              <w:rPr>
+                <w:sz w:val="16"/>
+                <w:szCs w:val="16"/>
+              </w:rPr>
+              <w:t xml:space="preserve"> and s1 will remain as "</w:t>
+            </w:r>
+            <w:proofErr w:type="spellStart"/>
+            <w:r>
+              <w:rPr>
+                <w:sz w:val="16"/>
+                <w:szCs w:val="16"/>
+              </w:rPr>
+              <w:t>abc</w:t>
+            </w:r>
+            <w:proofErr w:type="spellEnd"/>
+            <w:r>
+              <w:rPr>
+                <w:sz w:val="16"/>
+                <w:szCs w:val="16"/>
+              </w:rPr>
+              <w:t xml:space="preserve">" only due to its </w:t>
+            </w:r>
+            <w:proofErr w:type="spellStart"/>
+            <w:r>
+              <w:rPr>
+                <w:sz w:val="16"/>
+                <w:szCs w:val="16"/>
+              </w:rPr>
+              <w:t>immutablty</w:t>
+            </w:r>
+            <w:proofErr w:type="spellEnd"/>
+            <w:r>
+              <w:rPr>
+                <w:sz w:val="16"/>
+                <w:szCs w:val="16"/>
+              </w:rPr>
+              <w:t>)</w:t>
+            </w:r>
+          </w:p>
+        </w:tc>
+        <w:tc>
+          <w:tcPr>
+            <w:tcW w:w="3401" w:type="dxa"/>
+            <w:tcBorders>
+              <w:top w:val="single" w:sz="12" w:space="0" w:color="auto"/>
+              <w:left w:val="single" w:sz="12" w:space="0" w:color="auto"/>
+              <w:right w:val="single" w:sz="12" w:space="0" w:color="auto"/>
+            </w:tcBorders>
+          </w:tcPr>
+          <w:p>
+            <w:pPr>
+              <w:tabs>
+                <w:tab w:val="left" w:pos="1680"/>
+              </w:tabs>
+              <w:jc w:val="center"/>
+              <w:rPr>
+                <w:b/>
+                <w:bCs/>
+              </w:rPr>
+            </w:pPr>
+            <w:r>
+              <w:rPr>
+                <w:b/>
+                <w:bCs/>
+              </w:rPr>
+              <w:t>It is mutable</w:t>
+            </w:r>
+            <w:r>
+              <w:rPr>
+                <w:b/>
+                <w:bCs/>
+              </w:rPr>
+              <w:t xml:space="preserve"> in nature</w:t>
+            </w:r>
+          </w:p>
+        </w:tc>
+        <w:tc>
+          <w:tcPr>
+            <w:tcW w:w="3380" w:type="dxa"/>
+            <w:tcBorders>
+              <w:top w:val="single" w:sz="12" w:space="0" w:color="auto"/>
+              <w:left w:val="single" w:sz="12" w:space="0" w:color="auto"/>
+              <w:right w:val="single" w:sz="12" w:space="0" w:color="auto"/>
+            </w:tcBorders>
+          </w:tcPr>
+          <w:p>
+            <w:pPr>
+              <w:tabs>
+                <w:tab w:val="left" w:pos="1680"/>
+              </w:tabs>
+              <w:jc w:val="center"/>
+              <w:rPr>
+                <w:b/>
+                <w:bCs/>
+              </w:rPr>
+            </w:pPr>
+            <w:r>
+              <w:rPr>
+                <w:b/>
+                <w:bCs/>
+              </w:rPr>
+              <w:t>It is mutable</w:t>
+            </w:r>
+            <w:r>
+              <w:rPr>
+                <w:b/>
+                <w:bCs/>
+              </w:rPr>
+              <w:t xml:space="preserve"> in nature</w:t>
+            </w:r>
+          </w:p>
+        </w:tc>
+      </w:tr>
+      <w:tr>
+        <w:tc>
+          <w:tcPr>
+            <w:tcW w:w="3359" w:type="dxa"/>
+            <w:tcBorders>
+              <w:left w:val="single" w:sz="12" w:space="0" w:color="auto"/>
+              <w:right w:val="single" w:sz="12" w:space="0" w:color="auto"/>
+            </w:tcBorders>
+          </w:tcPr>
+          <w:p>
+            <w:pPr>
+              <w:tabs>
+                <w:tab w:val="left" w:pos="1680"/>
+              </w:tabs>
+              <w:jc w:val="center"/>
+            </w:pPr>
+            <w:r>
+              <w:rPr>
+                <w:b/>
+                <w:bCs/>
+              </w:rPr>
+              <w:t>String</w:t>
+            </w:r>
+            <w:r>
+              <w:rPr>
+                <w:b/>
+                <w:bCs/>
+              </w:rPr>
+              <w:t xml:space="preserve"> Object</w:t>
+            </w:r>
+            <w:r>
+              <w:rPr>
+                <w:b/>
+                <w:bCs/>
+              </w:rPr>
+              <w:t>s</w:t>
+            </w:r>
+            <w:r>
+              <w:rPr>
+                <w:b/>
+                <w:bCs/>
+              </w:rPr>
+              <w:t xml:space="preserve"> </w:t>
+            </w:r>
+            <w:r>
+              <w:rPr>
+                <w:b/>
+                <w:bCs/>
+              </w:rPr>
+              <w:t>are</w:t>
+            </w:r>
+            <w:r>
+              <w:rPr>
+                <w:b/>
+                <w:bCs/>
+              </w:rPr>
+              <w:t xml:space="preserve"> </w:t>
+            </w:r>
+            <w:r>
+              <w:rPr>
+                <w:b/>
+                <w:bCs/>
+              </w:rPr>
+              <w:t>thread safe</w:t>
+            </w:r>
+            <w:r>
+              <w:rPr>
+                <w:b/>
+                <w:bCs/>
+              </w:rPr>
+              <w:t xml:space="preserve"> in nature</w:t>
+            </w:r>
+            <w:r>
+              <w:t xml:space="preserve"> </w:t>
+            </w:r>
+            <w:r>
+              <w:rPr>
+                <w:sz w:val="18"/>
+                <w:szCs w:val="18"/>
+              </w:rPr>
+              <w:t>(</w:t>
+            </w:r>
+            <w:proofErr w:type="spellStart"/>
+            <w:r>
+              <w:rPr>
+                <w:sz w:val="18"/>
+                <w:szCs w:val="18"/>
+              </w:rPr>
+              <w:t>ie</w:t>
+            </w:r>
+            <w:proofErr w:type="spellEnd"/>
+            <w:r>
+              <w:rPr>
+                <w:sz w:val="18"/>
+                <w:szCs w:val="18"/>
+              </w:rPr>
+              <w:t xml:space="preserve">: Only one thread can act </w:t>
+            </w:r>
+            <w:r>
+              <w:rPr>
+                <w:sz w:val="18"/>
+                <w:szCs w:val="18"/>
+              </w:rPr>
+              <w:t>at a time</w:t>
+            </w:r>
+            <w:r>
+              <w:rPr>
+                <w:sz w:val="18"/>
+                <w:szCs w:val="18"/>
+              </w:rPr>
+              <w:t xml:space="preserve"> on any String Objects</w:t>
+            </w:r>
+            <w:r>
+              <w:rPr>
+                <w:sz w:val="18"/>
+                <w:szCs w:val="18"/>
+              </w:rPr>
+              <w:t>)</w:t>
+            </w:r>
+            <w:r>
+              <w:t xml:space="preserve"> </w:t>
+            </w:r>
+          </w:p>
+        </w:tc>
+        <w:tc>
+          <w:tcPr>
+            <w:tcW w:w="3401" w:type="dxa"/>
+            <w:tcBorders>
+              <w:left w:val="single" w:sz="12" w:space="0" w:color="auto"/>
+              <w:right w:val="single" w:sz="12" w:space="0" w:color="auto"/>
+            </w:tcBorders>
+          </w:tcPr>
+          <w:p>
+            <w:pPr>
+              <w:tabs>
+                <w:tab w:val="left" w:pos="1680"/>
+              </w:tabs>
+              <w:jc w:val="center"/>
+            </w:pPr>
+            <w:proofErr w:type="spellStart"/>
+            <w:r>
+              <w:rPr>
+                <w:b/>
+                <w:bCs/>
+              </w:rPr>
+              <w:t>StringBuffer</w:t>
+            </w:r>
+            <w:proofErr w:type="spellEnd"/>
+            <w:r>
+              <w:rPr>
+                <w:b/>
+                <w:bCs/>
+              </w:rPr>
+              <w:t xml:space="preserve"> Objects are thread safe in nature</w:t>
+            </w:r>
+            <w:r>
+              <w:t xml:space="preserve"> </w:t>
+            </w:r>
+            <w:r>
+              <w:rPr>
+                <w:sz w:val="18"/>
+                <w:szCs w:val="18"/>
+              </w:rPr>
+              <w:t>(</w:t>
+            </w:r>
+            <w:proofErr w:type="spellStart"/>
+            <w:r>
+              <w:rPr>
+                <w:sz w:val="18"/>
+                <w:szCs w:val="18"/>
+              </w:rPr>
+              <w:t>ie</w:t>
+            </w:r>
+            <w:proofErr w:type="spellEnd"/>
+            <w:r>
+              <w:rPr>
+                <w:sz w:val="18"/>
+                <w:szCs w:val="18"/>
+              </w:rPr>
+              <w:t>: Only one thread can act at a time on any String Objects)</w:t>
+            </w:r>
+          </w:p>
+        </w:tc>
+        <w:tc>
+          <w:tcPr>
+            <w:tcW w:w="3380" w:type="dxa"/>
+            <w:tcBorders>
+              <w:left w:val="single" w:sz="12" w:space="0" w:color="auto"/>
+              <w:right w:val="single" w:sz="12" w:space="0" w:color="auto"/>
+            </w:tcBorders>
+          </w:tcPr>
+          <w:p>
+            <w:pPr>
+              <w:tabs>
+                <w:tab w:val="left" w:pos="1680"/>
+              </w:tabs>
+              <w:jc w:val="center"/>
+            </w:pPr>
+            <w:r>
+              <w:rPr>
+                <w:b/>
+                <w:bCs/>
+              </w:rPr>
+              <w:t>String</w:t>
+            </w:r>
+            <w:r>
+              <w:rPr>
+                <w:b/>
+                <w:bCs/>
+              </w:rPr>
+              <w:t>Builder Objects are not thread safe</w:t>
+            </w:r>
+            <w:r>
+              <w:t xml:space="preserve"> </w:t>
+            </w:r>
+            <w:r>
+              <w:rPr>
+                <w:sz w:val="18"/>
+                <w:szCs w:val="18"/>
+              </w:rPr>
+              <w:t>(</w:t>
+            </w:r>
+            <w:proofErr w:type="spellStart"/>
+            <w:r>
+              <w:rPr>
+                <w:sz w:val="18"/>
+                <w:szCs w:val="18"/>
+              </w:rPr>
+              <w:t>ie</w:t>
+            </w:r>
+            <w:proofErr w:type="spellEnd"/>
+            <w:r>
+              <w:rPr>
+                <w:sz w:val="18"/>
+                <w:szCs w:val="18"/>
+              </w:rPr>
+              <w:t xml:space="preserve">: </w:t>
+            </w:r>
+            <w:r>
+              <w:rPr>
+                <w:sz w:val="18"/>
+                <w:szCs w:val="18"/>
+              </w:rPr>
+              <w:t>multiple threads can act simultaneously)</w:t>
+            </w:r>
+          </w:p>
+        </w:tc>
+      </w:tr>
+      <w:tr>
+        <w:tc>
+          <w:tcPr>
+            <w:tcW w:w="3359" w:type="dxa"/>
+            <w:tcBorders>
+              <w:left w:val="single" w:sz="12" w:space="0" w:color="auto"/>
+              <w:right w:val="single" w:sz="12" w:space="0" w:color="auto"/>
+            </w:tcBorders>
+          </w:tcPr>
+          <w:p>
+            <w:pPr>
+              <w:tabs>
+                <w:tab w:val="left" w:pos="1680"/>
+              </w:tabs>
+              <w:jc w:val="center"/>
+            </w:pPr>
+            <w:r>
+              <w:t>-</w:t>
+            </w:r>
+          </w:p>
+        </w:tc>
+        <w:tc>
+          <w:tcPr>
+            <w:tcW w:w="3401" w:type="dxa"/>
+            <w:tcBorders>
+              <w:left w:val="single" w:sz="12" w:space="0" w:color="auto"/>
+              <w:right w:val="single" w:sz="12" w:space="0" w:color="auto"/>
+            </w:tcBorders>
+          </w:tcPr>
+          <w:p>
+            <w:pPr>
+              <w:tabs>
+                <w:tab w:val="left" w:pos="1680"/>
+              </w:tabs>
+              <w:jc w:val="center"/>
+              <w:rPr>
+                <w:b/>
+                <w:bCs/>
+              </w:rPr>
+            </w:pPr>
+            <w:proofErr w:type="spellStart"/>
+            <w:r>
+              <w:rPr>
+                <w:b/>
+                <w:bCs/>
+              </w:rPr>
+              <w:t>StringBuffer</w:t>
+            </w:r>
+            <w:proofErr w:type="spellEnd"/>
+            <w:r>
+              <w:rPr>
+                <w:b/>
+                <w:bCs/>
+              </w:rPr>
+              <w:t xml:space="preserve"> is slower when compared to Builder</w:t>
+            </w:r>
+          </w:p>
+        </w:tc>
+        <w:tc>
+          <w:tcPr>
+            <w:tcW w:w="3380" w:type="dxa"/>
+            <w:tcBorders>
+              <w:left w:val="single" w:sz="12" w:space="0" w:color="auto"/>
+              <w:right w:val="single" w:sz="12" w:space="0" w:color="auto"/>
+            </w:tcBorders>
+          </w:tcPr>
+          <w:p>
+            <w:pPr>
+              <w:tabs>
+                <w:tab w:val="left" w:pos="1680"/>
+              </w:tabs>
+              <w:jc w:val="center"/>
+              <w:rPr>
+                <w:b/>
+                <w:bCs/>
+              </w:rPr>
+            </w:pPr>
+            <w:r>
+              <w:rPr>
+                <w:b/>
+                <w:bCs/>
+              </w:rPr>
+              <w:t xml:space="preserve">StringBuilder is faster </w:t>
+            </w:r>
+            <w:r>
+              <w:rPr>
+                <w:b/>
+                <w:bCs/>
+              </w:rPr>
+              <w:t>when compared to Buffer</w:t>
+            </w:r>
+          </w:p>
+        </w:tc>
+      </w:tr>
+      <w:tr>
+        <w:tc>
+          <w:tcPr>
+            <w:tcW w:w="3359" w:type="dxa"/>
+            <w:tcBorders>
+              <w:left w:val="single" w:sz="12" w:space="0" w:color="auto"/>
+              <w:right w:val="single" w:sz="12" w:space="0" w:color="auto"/>
+            </w:tcBorders>
+          </w:tcPr>
+          <w:p>
+            <w:pPr>
+              <w:tabs>
+                <w:tab w:val="left" w:pos="1680"/>
+              </w:tabs>
+              <w:jc w:val="center"/>
+            </w:pPr>
+            <w:r>
+              <w:rPr>
+                <w:b/>
+                <w:bCs/>
+              </w:rPr>
+              <w:t>When to use String</w:t>
+            </w:r>
+            <w:r>
+              <w:t xml:space="preserve"> </w:t>
+            </w:r>
+            <w:r>
+              <w:t>(</w:t>
+            </w:r>
+            <w:proofErr w:type="spellStart"/>
+            <w:proofErr w:type="gramStart"/>
+            <w:r>
+              <w:rPr>
+                <w:sz w:val="18"/>
+                <w:szCs w:val="18"/>
+              </w:rPr>
+              <w:t>ie</w:t>
+            </w:r>
+            <w:proofErr w:type="spellEnd"/>
+            <w:r>
+              <w:rPr>
+                <w:sz w:val="18"/>
+                <w:szCs w:val="18"/>
+              </w:rPr>
+              <w:t>:-</w:t>
+            </w:r>
+            <w:proofErr w:type="gramEnd"/>
+            <w:r>
+              <w:rPr>
+                <w:sz w:val="18"/>
+                <w:szCs w:val="18"/>
+              </w:rPr>
+              <w:t xml:space="preserve"> </w:t>
+            </w:r>
+            <w:r>
+              <w:rPr>
+                <w:sz w:val="18"/>
+                <w:szCs w:val="18"/>
+              </w:rPr>
+              <w:t>if your</w:t>
+            </w:r>
+            <w:r>
+              <w:rPr>
+                <w:sz w:val="18"/>
+                <w:szCs w:val="18"/>
+              </w:rPr>
+              <w:t xml:space="preserve"> String remains constant for entire program than go for String</w:t>
+            </w:r>
+            <w:r>
+              <w:t>)</w:t>
+            </w:r>
+          </w:p>
+        </w:tc>
+        <w:tc>
+          <w:tcPr>
+            <w:tcW w:w="3401" w:type="dxa"/>
+            <w:tcBorders>
+              <w:left w:val="single" w:sz="12" w:space="0" w:color="auto"/>
+              <w:right w:val="single" w:sz="12" w:space="0" w:color="auto"/>
+            </w:tcBorders>
+          </w:tcPr>
+          <w:p>
+            <w:pPr>
+              <w:tabs>
+                <w:tab w:val="left" w:pos="1680"/>
+              </w:tabs>
+              <w:jc w:val="center"/>
+            </w:pPr>
+            <w:r>
+              <w:rPr>
+                <w:b/>
+                <w:bCs/>
+              </w:rPr>
+              <w:t xml:space="preserve">When to use </w:t>
+            </w:r>
+            <w:proofErr w:type="spellStart"/>
+            <w:proofErr w:type="gramStart"/>
+            <w:r>
+              <w:rPr>
+                <w:b/>
+                <w:bCs/>
+              </w:rPr>
+              <w:t>StringBuffer</w:t>
+            </w:r>
+            <w:proofErr w:type="spellEnd"/>
+            <w:r>
+              <w:t>(</w:t>
+            </w:r>
+            <w:proofErr w:type="spellStart"/>
+            <w:proofErr w:type="gramEnd"/>
+            <w:r>
+              <w:rPr>
+                <w:sz w:val="18"/>
+                <w:szCs w:val="18"/>
+              </w:rPr>
+              <w:t>ie</w:t>
+            </w:r>
+            <w:proofErr w:type="spellEnd"/>
+            <w:r>
+              <w:rPr>
+                <w:sz w:val="18"/>
+                <w:szCs w:val="18"/>
+              </w:rPr>
+              <w:t xml:space="preserve">:- if </w:t>
+            </w:r>
+            <w:r>
+              <w:rPr>
+                <w:sz w:val="18"/>
+                <w:szCs w:val="18"/>
+              </w:rPr>
+              <w:t>your String declaration var</w:t>
+            </w:r>
+            <w:r>
+              <w:rPr>
+                <w:sz w:val="18"/>
+                <w:szCs w:val="18"/>
+              </w:rPr>
+              <w:t xml:space="preserve">ies and need to </w:t>
+            </w:r>
+            <w:r>
+              <w:rPr>
+                <w:sz w:val="18"/>
+                <w:szCs w:val="18"/>
+              </w:rPr>
+              <w:t>achieve</w:t>
+            </w:r>
+            <w:r>
+              <w:rPr>
+                <w:sz w:val="18"/>
+                <w:szCs w:val="18"/>
+              </w:rPr>
+              <w:t xml:space="preserve"> thread safe then go for </w:t>
+            </w:r>
+            <w:proofErr w:type="spellStart"/>
+            <w:r>
+              <w:rPr>
+                <w:sz w:val="18"/>
+                <w:szCs w:val="18"/>
+              </w:rPr>
+              <w:t>StringBuffer</w:t>
+            </w:r>
+            <w:proofErr w:type="spellEnd"/>
+            <w:r>
+              <w:rPr>
+                <w:sz w:val="18"/>
+                <w:szCs w:val="18"/>
+              </w:rPr>
+              <w:t xml:space="preserve"> </w:t>
+            </w:r>
+            <w:r>
+              <w:t>)</w:t>
+            </w:r>
+          </w:p>
+        </w:tc>
+        <w:tc>
+          <w:tcPr>
+            <w:tcW w:w="3380" w:type="dxa"/>
+            <w:tcBorders>
+              <w:left w:val="single" w:sz="12" w:space="0" w:color="auto"/>
+              <w:right w:val="single" w:sz="12" w:space="0" w:color="auto"/>
+            </w:tcBorders>
+          </w:tcPr>
+          <w:p>
+            <w:pPr>
+              <w:tabs>
+                <w:tab w:val="left" w:pos="1680"/>
+              </w:tabs>
+              <w:jc w:val="center"/>
+            </w:pPr>
+            <w:r>
+              <w:rPr>
+                <w:b/>
+                <w:bCs/>
+              </w:rPr>
+              <w:t>When to use StringBuilder</w:t>
+            </w:r>
+            <w:r>
+              <w:t xml:space="preserve"> </w:t>
+            </w:r>
+            <w:r>
+              <w:t>(</w:t>
+            </w:r>
+            <w:proofErr w:type="spellStart"/>
+            <w:proofErr w:type="gramStart"/>
+            <w:r>
+              <w:rPr>
+                <w:sz w:val="18"/>
+                <w:szCs w:val="18"/>
+              </w:rPr>
+              <w:t>ie</w:t>
+            </w:r>
+            <w:proofErr w:type="spellEnd"/>
+            <w:r>
+              <w:rPr>
+                <w:sz w:val="18"/>
+                <w:szCs w:val="18"/>
+              </w:rPr>
+              <w:t>:-</w:t>
+            </w:r>
+            <w:proofErr w:type="gramEnd"/>
+            <w:r>
+              <w:rPr>
+                <w:sz w:val="18"/>
+                <w:szCs w:val="18"/>
+              </w:rPr>
+              <w:t xml:space="preserve"> if</w:t>
+            </w:r>
+            <w:r>
+              <w:rPr>
+                <w:sz w:val="18"/>
+                <w:szCs w:val="18"/>
+              </w:rPr>
+              <w:t xml:space="preserve"> your String </w:t>
+            </w:r>
+            <w:r>
+              <w:rPr>
+                <w:sz w:val="18"/>
+                <w:szCs w:val="18"/>
+              </w:rPr>
+              <w:t xml:space="preserve">declaration changes and </w:t>
+            </w:r>
+            <w:r>
+              <w:rPr>
+                <w:sz w:val="18"/>
+                <w:szCs w:val="18"/>
+              </w:rPr>
+              <w:t xml:space="preserve">I need </w:t>
+            </w:r>
+            <w:r>
+              <w:rPr>
+                <w:sz w:val="18"/>
+                <w:szCs w:val="18"/>
+              </w:rPr>
+              <w:t>access by multiple thread simultaneously then go for StringBuilder</w:t>
+            </w:r>
+            <w:r>
+              <w:t>)</w:t>
+            </w:r>
+          </w:p>
+        </w:tc>
+      </w:tr>
+      <w:tr>
+        <w:tc>
+          <w:tcPr>
+            <w:tcW w:w="3359" w:type="dxa"/>
+            <w:tcBorders>
+              <w:left w:val="single" w:sz="12" w:space="0" w:color="auto"/>
+              <w:bottom w:val="single" w:sz="12" w:space="0" w:color="auto"/>
+              <w:right w:val="single" w:sz="12" w:space="0" w:color="auto"/>
+            </w:tcBorders>
+          </w:tcPr>
+          <w:p>
+            <w:pPr>
+              <w:tabs>
+                <w:tab w:val="left" w:pos="1680"/>
+              </w:tabs>
+            </w:pPr>
+          </w:p>
+        </w:tc>
+        <w:tc>
+          <w:tcPr>
+            <w:tcW w:w="3401" w:type="dxa"/>
+            <w:tcBorders>
+              <w:left w:val="single" w:sz="12" w:space="0" w:color="auto"/>
+              <w:bottom w:val="single" w:sz="12" w:space="0" w:color="auto"/>
+              <w:right w:val="single" w:sz="12" w:space="0" w:color="auto"/>
+            </w:tcBorders>
+          </w:tcPr>
+          <w:p>
+            <w:pPr>
+              <w:tabs>
+                <w:tab w:val="left" w:pos="1680"/>
+              </w:tabs>
+            </w:pPr>
+          </w:p>
+        </w:tc>
+        <w:tc>
+          <w:tcPr>
+            <w:tcW w:w="3380" w:type="dxa"/>
+            <w:tcBorders>
+              <w:left w:val="single" w:sz="12" w:space="0" w:color="auto"/>
+              <w:bottom w:val="single" w:sz="12" w:space="0" w:color="auto"/>
+              <w:right w:val="single" w:sz="12" w:space="0" w:color="auto"/>
+            </w:tcBorders>
+          </w:tcPr>
+          <w:p>
+            <w:pPr>
+              <w:tabs>
+                <w:tab w:val="left" w:pos="1680"/>
+              </w:tabs>
+            </w:pPr>
+          </w:p>
+        </w:tc>
+      </w:tr>
+    </w:tbl>
+    <w:p>
+      <w:pPr>
+        <w:pStyle w:val="ListParagraph"/>
+        <w:numPr>
+          <w:ilvl w:val="0"/>
+          <w:numId w:val="2"/>
+        </w:numPr>
+        <w:tabs>
+          <w:tab w:val="left" w:pos="1680"/>
+        </w:tabs>
+      </w:pPr>
+      <w:r>
+        <w:t>Can we override the static method in java</w:t>
+      </w:r>
+      <w:r>
+        <w:t>?</w:t>
+      </w:r>
+      <w:r>
+        <w:rPr>
+          <w:b/>
+          <w:bCs/>
+        </w:rPr>
+        <w:br/>
+      </w:r>
+      <w:proofErr w:type="gramStart"/>
+      <w:r>
+        <w:rPr>
+          <w:b/>
+          <w:bCs/>
+          <w:u w:val="single"/>
+        </w:rPr>
+        <w:t>Ans:-</w:t>
+      </w:r>
+      <w:proofErr w:type="gramEnd"/>
+      <w:r>
+        <w:rPr>
+          <w:b/>
+          <w:bCs/>
+          <w:u w:val="single"/>
+        </w:rPr>
+        <w:t xml:space="preserve"> </w:t>
+      </w:r>
+      <w:r>
+        <w:rPr>
+          <w:b/>
+          <w:bCs/>
+        </w:rPr>
+        <w:t>NO</w:t>
+      </w:r>
+      <w:r>
+        <w:rPr>
+          <w:b/>
+          <w:bCs/>
+        </w:rPr>
+        <w:t xml:space="preserve">!! </w:t>
+      </w:r>
+      <w:r>
+        <w:t>we can</w:t>
+      </w:r>
+      <w:r>
+        <w:t>not</w:t>
+      </w:r>
+      <w:r>
+        <w:t xml:space="preserve"> override the static method</w:t>
+      </w:r>
+      <w:r>
+        <w:t>s</w:t>
+      </w:r>
+      <w:r>
+        <w:t xml:space="preserve"> in java, </w:t>
+      </w:r>
+      <w:proofErr w:type="spellStart"/>
+      <w:r>
+        <w:t>Bcz</w:t>
+      </w:r>
+      <w:proofErr w:type="spellEnd"/>
+      <w:r>
+        <w:t xml:space="preserve"> static methods belong to class instance not to the Object instance, but </w:t>
+      </w:r>
+      <w:r>
+        <w:t>if</w:t>
+      </w:r>
+      <w:r>
+        <w:t xml:space="preserve"> we need to </w:t>
+      </w:r>
+      <w:r>
+        <w:t>invoke a overridden method we invoke using object</w:t>
+      </w:r>
+      <w:r>
+        <w:t xml:space="preserve"> reference, Hence we can not </w:t>
+      </w:r>
+      <w:r>
+        <w:t>override Static method in java.</w:t>
+      </w:r>
+    </w:p>
+    <w:p>
+      <w:pPr>
+        <w:pStyle w:val="ListParagraph"/>
+        <w:numPr>
+          <w:ilvl w:val="0"/>
+          <w:numId w:val="2"/>
+        </w:numPr>
+        <w:tabs>
+          <w:tab w:val="left" w:pos="1680"/>
+        </w:tabs>
+      </w:pPr>
+      <w:r>
+        <w:t xml:space="preserve">Does </w:t>
+      </w:r>
+      <w:r>
+        <w:t>fi</w:t>
+      </w:r>
+      <w:r>
+        <w:t>nally block</w:t>
+      </w:r>
+      <w:r>
+        <w:t xml:space="preserve"> of statement</w:t>
+      </w:r>
+      <w:r>
+        <w:t xml:space="preserve"> executed always?</w:t>
+      </w:r>
+      <w:r>
+        <w:br/>
+      </w:r>
+      <w:proofErr w:type="gramStart"/>
+      <w:r>
+        <w:rPr>
+          <w:b/>
+          <w:bCs/>
+          <w:u w:val="single"/>
+        </w:rPr>
+        <w:t>Ans:-</w:t>
+      </w:r>
+      <w:proofErr w:type="gramEnd"/>
+      <w:r>
+        <w:t xml:space="preserve"> </w:t>
+      </w:r>
+      <w:r>
+        <w:rPr>
+          <w:b/>
+          <w:bCs/>
+        </w:rPr>
+        <w:t>NO!!</w:t>
+      </w:r>
+      <w:r>
+        <w:t xml:space="preserve"> there are situations where </w:t>
+      </w:r>
+      <w:r>
+        <w:t xml:space="preserve">finally block of statement will not </w:t>
+      </w:r>
+      <w:r>
+        <w:t>be ex</w:t>
+      </w:r>
+      <w:r>
+        <w:t>ecuted, when</w:t>
+      </w:r>
+      <w:r>
+        <w:t xml:space="preserve"> we use </w:t>
+      </w:r>
+      <w:proofErr w:type="spellStart"/>
+      <w:r>
+        <w:rPr>
+          <w:b/>
+          <w:bCs/>
+        </w:rPr>
+        <w:t>System.exit</w:t>
+      </w:r>
+      <w:proofErr w:type="spellEnd"/>
+      <w:r>
+        <w:rPr>
+          <w:b/>
+          <w:bCs/>
+        </w:rPr>
+        <w:t>(</w:t>
+      </w:r>
+      <w:r>
+        <w:rPr>
+          <w:b/>
+          <w:bCs/>
+        </w:rPr>
+        <w:t>0)</w:t>
+      </w:r>
+      <w:r>
+        <w:rPr>
+          <w:b/>
+          <w:bCs/>
+        </w:rPr>
+        <w:t>;</w:t>
+      </w:r>
+      <w:r>
+        <w:t xml:space="preserve"> in try or catch block</w:t>
+      </w:r>
+      <w:r>
+        <w:t xml:space="preserve"> then in this case finally block of statements will not be executed.</w:t>
+      </w:r>
+      <w:r>
+        <w:t xml:space="preserve"> </w:t>
+      </w:r>
+    </w:p>
+    <w:p>
+      <w:pPr>
+        <w:pStyle w:val="ListParagraph"/>
+        <w:numPr>
+          <w:ilvl w:val="0"/>
+          <w:numId w:val="2"/>
+        </w:numPr>
+        <w:tabs>
+          <w:tab w:val="left" w:pos="1680"/>
+        </w:tabs>
+      </w:pPr>
+      <w:r>
+        <w:t>What is try with resource statement in java?</w:t>
+      </w:r>
+      <w:r>
+        <w:br/>
+      </w:r>
+      <w:proofErr w:type="gramStart"/>
+      <w:r>
+        <w:rPr>
+          <w:b/>
+          <w:bCs/>
+          <w:u w:val="single"/>
+        </w:rPr>
+        <w:t>Ans:-</w:t>
+      </w:r>
+      <w:proofErr w:type="gramEnd"/>
+      <w:r>
+        <w:t xml:space="preserve"> </w:t>
+      </w:r>
+      <w:r>
+        <w:t xml:space="preserve">In java, if any resources (like Scanner, </w:t>
+      </w:r>
+      <w:proofErr w:type="spellStart"/>
+      <w:r>
+        <w:t>FileReader</w:t>
+      </w:r>
+      <w:proofErr w:type="spellEnd"/>
+      <w:r>
+        <w:t xml:space="preserve">, </w:t>
+      </w:r>
+      <w:proofErr w:type="spellStart"/>
+      <w:r>
+        <w:t>BufferReader</w:t>
+      </w:r>
+      <w:proofErr w:type="spellEnd"/>
+      <w:r>
+        <w:t xml:space="preserve">.. </w:t>
+      </w:r>
+      <w:proofErr w:type="spellStart"/>
+      <w:r>
+        <w:t>Etc</w:t>
+      </w:r>
+      <w:proofErr w:type="spellEnd"/>
+      <w:r>
+        <w:t xml:space="preserve"> which is costly resources) are used in try block of our program then it </w:t>
+      </w:r>
+      <w:proofErr w:type="gramStart"/>
+      <w:r>
+        <w:t>has to</w:t>
+      </w:r>
+      <w:proofErr w:type="gramEnd"/>
+      <w:r>
+        <w:t xml:space="preserve"> be closed at the and of the program. Else resource will be in use even after the program is terminated.</w:t>
+      </w:r>
+    </w:p>
+    <w:p>
+      <w:pPr>
+        <w:pStyle w:val="ListParagraph"/>
+        <w:numPr>
+          <w:ilvl w:val="0"/>
+          <w:numId w:val="2"/>
+        </w:numPr>
+        <w:tabs>
+          <w:tab w:val="left" w:pos="1680"/>
+        </w:tabs>
+      </w:pPr>
+      <w:r>
+        <w:br/>
+      </w:r>
+      <w:r>
+        <w:br/>
+      </w:r>
+      <w:r>
+        <w:br/>
+      </w:r>
+    </w:p>
+    <w:p>
+      <w:pPr>
+        <w:pStyle w:val="ListParagraph"/>
+        <w:tabs>
+          <w:tab w:val="left" w:pos="1680"/>
+        </w:tabs>
+        <w:ind w:left="630"/>
       </w:pPr>
     </w:p>
     <w:sectPr>

</xml_diff>

<commit_message>
updating the Java intervie file till 20 QNA
</commit_message>
<xml_diff>
--- a/JAVA_INTERVIEW_QUESTIONS_WITH_ANSWER_EXPLAINED.docx
+++ b/JAVA_INTERVIEW_QUESTIONS_WITH_ANSWER_EXPLAINED.docx
@@ -1,6 +1,6 @@
 
 <file path=word/document.xml><?xml version="1.0" encoding="utf-8"?>
-<w:document xmlns:wpc="http://schemas.microsoft.com/office/word/2010/wordprocessingCanvas" xmlns:cx="http://schemas.microsoft.com/office/drawing/2014/chartex" xmlns:cx1="http://schemas.microsoft.com/office/drawing/2015/9/8/chartex" xmlns:cx2="http://schemas.microsoft.com/office/drawing/2015/10/21/chartex" xmlns:cx3="http://schemas.microsoft.com/office/drawing/2016/5/9/chartex" xmlns:cx4="http://schemas.microsoft.com/office/drawing/2016/5/10/chartex" xmlns:cx5="http://schemas.microsoft.com/office/drawing/2016/5/11/chartex" xmlns:cx6="http://schemas.microsoft.com/office/drawing/2016/5/12/chartex" xmlns:cx7="http://schemas.microsoft.com/office/drawing/2016/5/13/chartex" xmlns:cx8="http://schemas.microsoft.com/office/drawing/2016/5/14/chartex" xmlns:mc="http://schemas.openxmlformats.org/markup-compatibility/2006" xmlns:aink="http://schemas.microsoft.com/office/drawing/2016/ink" xmlns:am3d="http://schemas.microsoft.com/office/drawing/2017/model3d" xmlns:o="urn:schemas-microsoft-com:office:office" xmlns:oel="http://schemas.microsoft.com/office/2019/extlst" xmlns:r="http://schemas.openxmlformats.org/officeDocument/2006/relationships" xmlns:m="http://schemas.openxmlformats.org/officeDocument/2006/math" xmlns:v="urn:schemas-microsoft-com:vml" xmlns:wp14="http://schemas.microsoft.com/office/word/2010/wordprocessingDrawing" xmlns:wp="http://schemas.openxmlformats.org/drawingml/2006/wordprocessingDrawing" xmlns:w10="urn:schemas-microsoft-com:office:word" xmlns:w="http://schemas.openxmlformats.org/wordprocessingml/2006/main" xmlns:w14="http://schemas.microsoft.com/office/word/2010/wordml" xmlns:w15="http://schemas.microsoft.com/office/word/2012/wordml" xmlns:w16cex="http://schemas.microsoft.com/office/word/2018/wordml/cex" xmlns:w16cid="http://schemas.microsoft.com/office/word/2016/wordml/cid" xmlns:w16="http://schemas.microsoft.com/office/word/2018/wordml" xmlns:w16sdtdh="http://schemas.microsoft.com/office/word/2020/wordml/sdtdatahash" xmlns:w16se="http://schemas.microsoft.com/office/word/2015/wordml/symex" xmlns:wpg="http://schemas.microsoft.com/office/word/2010/wordprocessingGroup" xmlns:wpi="http://schemas.microsoft.com/office/word/2010/wordprocessingInk" xmlns:wne="http://schemas.microsoft.com/office/word/2006/wordml" xmlns:wps="http://schemas.microsoft.com/office/word/2010/wordprocessingShape" mc:Ignorable="w14 w15 w16se w16cid w16 w16cex w16sdtdh wp14">
+<w:document xmlns:wpc="http://schemas.microsoft.com/office/word/2010/wordprocessingCanvas" xmlns:cx="http://schemas.microsoft.com/office/drawing/2014/chartex" xmlns:cx1="http://schemas.microsoft.com/office/drawing/2015/9/8/chartex" xmlns:cx2="http://schemas.microsoft.com/office/drawing/2015/10/21/chartex" xmlns:cx3="http://schemas.microsoft.com/office/drawing/2016/5/9/chartex" xmlns:cx4="http://schemas.microsoft.com/office/drawing/2016/5/10/chartex" xmlns:cx5="http://schemas.microsoft.com/office/drawing/2016/5/11/chartex" xmlns:cx6="http://schemas.microsoft.com/office/drawing/2016/5/12/chartex" xmlns:cx7="http://schemas.microsoft.com/office/drawing/2016/5/13/chartex" xmlns:cx8="http://schemas.microsoft.com/office/drawing/2016/5/14/chartex" xmlns:mc="http://schemas.openxmlformats.org/markup-compatibility/2006" xmlns:aink="http://schemas.microsoft.com/office/drawing/2016/ink" xmlns:am3d="http://schemas.microsoft.com/office/drawing/2017/model3d" xmlns:o="urn:schemas-microsoft-com:office:office" xmlns:oel="http://schemas.microsoft.com/office/2019/extlst" xmlns:r="http://schemas.openxmlformats.org/officeDocument/2006/relationships" xmlns:m="http://schemas.openxmlformats.org/officeDocument/2006/math" xmlns:v="urn:schemas-microsoft-com:vml" xmlns:wp14="http://schemas.microsoft.com/office/word/2010/wordprocessingDrawing" xmlns:wp="http://schemas.openxmlformats.org/drawingml/2006/wordprocessingDrawing" xmlns:w10="urn:schemas-microsoft-com:office:word" xmlns:w="http://schemas.openxmlformats.org/wordprocessingml/2006/main" xmlns:w14="http://schemas.microsoft.com/office/word/2010/wordml" xmlns:w15="http://schemas.microsoft.com/office/word/2012/wordml" xmlns:w16cex="http://schemas.microsoft.com/office/word/2018/wordml/cex" xmlns:w16cid="http://schemas.microsoft.com/office/word/2016/wordml/cid" xmlns:w16="http://schemas.microsoft.com/office/word/2018/wordml" xmlns:w16du="http://schemas.microsoft.com/office/word/2023/wordml/word16du" xmlns:w16sdtdh="http://schemas.microsoft.com/office/word/2020/wordml/sdtdatahash" xmlns:w16se="http://schemas.microsoft.com/office/word/2015/wordml/symex" xmlns:wpg="http://schemas.microsoft.com/office/word/2010/wordprocessingGroup" xmlns:wpi="http://schemas.microsoft.com/office/word/2010/wordprocessingInk" xmlns:wne="http://schemas.microsoft.com/office/word/2006/wordml" xmlns:wps="http://schemas.microsoft.com/office/word/2010/wordprocessingShape" mc:Ignorable="w14 w15 w16se w16cid w16 w16cex w16sdtdh wp14">
   <w:body>
     <w:p>
       <w:pPr>
@@ -4059,7 +4059,13 @@
         <w:t>object creation. As shown below!!</w:t>
       </w:r>
       <w:r>
-        <w:t xml:space="preserve"> This is perfectly possible without and compilation error!!</w:t>
+        <w:t xml:space="preserve"> This is perfectly possible without </w:t>
+      </w:r>
+      <w:r>
+        <w:t>any</w:t>
+      </w:r>
+      <w:r>
+        <w:t xml:space="preserve"> compilation error!!</w:t>
       </w:r>
       <w:r>
         <w:br/>
@@ -4381,7 +4387,7 @@
                 <w:sz w:val="16"/>
                 <w:szCs w:val="16"/>
               </w:rPr>
-              <w:t xml:space="preserve">";) and if we try to change it using -&gt; s1 = s1+"xyz"; this will not </w:t>
+              <w:t>";) and if we try to change it using -&gt; s1 = s1+"xyz"; this will not happen and s1 will remain as "</w:t>
             </w:r>
             <w:proofErr w:type="spellStart"/>
             <w:r>
@@ -4389,7 +4395,7 @@
                 <w:sz w:val="16"/>
                 <w:szCs w:val="16"/>
               </w:rPr>
-              <w:t>happend</w:t>
+              <w:t>abc</w:t>
             </w:r>
             <w:proofErr w:type="spellEnd"/>
             <w:r>
@@ -4397,33 +4403,22 @@
                 <w:sz w:val="16"/>
                 <w:szCs w:val="16"/>
               </w:rPr>
-              <w:t xml:space="preserve"> and s1 will remain as "</w:t>
-            </w:r>
-            <w:proofErr w:type="spellStart"/>
+              <w:t xml:space="preserve">" only due to its </w:t>
+            </w:r>
             <w:r>
               <w:rPr>
                 <w:sz w:val="16"/>
                 <w:szCs w:val="16"/>
               </w:rPr>
-              <w:t>abc</w:t>
-            </w:r>
-            <w:proofErr w:type="spellEnd"/>
+              <w:t>immutably</w:t>
+            </w:r>
             <w:r>
               <w:rPr>
                 <w:sz w:val="16"/>
                 <w:szCs w:val="16"/>
               </w:rPr>
-              <w:t xml:space="preserve">" only due to its </w:t>
-            </w:r>
-            <w:proofErr w:type="spellStart"/>
-            <w:r>
-              <w:rPr>
-                <w:sz w:val="16"/>
-                <w:szCs w:val="16"/>
-              </w:rPr>
-              <w:t>immutablty</w:t>
-            </w:r>
-            <w:proofErr w:type="spellEnd"/>
+              <w:t xml:space="preserve"> instead it will create the new object</w:t>
+            </w:r>
             <w:r>
               <w:rPr>
                 <w:sz w:val="16"/>
@@ -5175,7 +5170,13 @@
         </w:tabs>
       </w:pPr>
       <w:r>
-        <w:t>Can we override the static method in java</w:t>
+        <w:t>Can we override the static</w:t>
+      </w:r>
+      <w:r>
+        <w:t xml:space="preserve"> and private</w:t>
+      </w:r>
+      <w:r>
+        <w:t xml:space="preserve"> method in java</w:t>
       </w:r>
       <w:r>
         <w:t>?</w:t>
@@ -5226,7 +5227,13 @@
         <w:t>not</w:t>
       </w:r>
       <w:r>
-        <w:t xml:space="preserve"> override the static method</w:t>
+        <w:t xml:space="preserve"> override the static</w:t>
+      </w:r>
+      <w:r>
+        <w:t xml:space="preserve"> and private</w:t>
+      </w:r>
+      <w:r>
+        <w:t xml:space="preserve"> method</w:t>
       </w:r>
       <w:r>
         <w:t>s</w:t>
@@ -5252,10 +5259,22 @@
         <w:t>invoke a overridden method we invoke using object</w:t>
       </w:r>
       <w:r>
-        <w:t xml:space="preserve"> reference, Hence we can not </w:t>
-      </w:r>
-      <w:r>
-        <w:t>override Static method in java.</w:t>
+        <w:t xml:space="preserve"> reference, Hence we can</w:t>
+      </w:r>
+      <w:r>
+        <w:t>n</w:t>
+      </w:r>
+      <w:r>
+        <w:t xml:space="preserve">ot </w:t>
+      </w:r>
+      <w:r>
+        <w:t>override Static</w:t>
+      </w:r>
+      <w:r>
+        <w:t xml:space="preserve"> and private</w:t>
+      </w:r>
+      <w:r>
+        <w:t xml:space="preserve"> method in java.</w:t>
       </w:r>
     </w:p>
     <w:p>
@@ -5417,16 +5436,1293 @@
       </w:r>
       <w:proofErr w:type="spellEnd"/>
       <w:r>
-        <w:t xml:space="preserve"> which is costly resources) are used in try block of our program then it </w:t>
+        <w:t xml:space="preserve"> which is costly resources) are used in try block of our program then it has to be closed at the and of the program. Else resource will be in use even after the program is terminated.</w:t>
+      </w:r>
+    </w:p>
+    <w:p>
+      <w:pPr>
+        <w:pStyle w:val="ListParagraph"/>
+        <w:numPr>
+          <w:ilvl w:val="0"/>
+          <w:numId w:val="2"/>
+        </w:numPr>
+        <w:tabs>
+          <w:tab w:val="left" w:pos="1680"/>
+        </w:tabs>
+      </w:pPr>
+      <w:r>
+        <w:t xml:space="preserve">What do </w:t>
       </w:r>
       <w:proofErr w:type="gramStart"/>
       <w:r>
-        <w:t>has to</w:t>
+        <w:rPr>
+          <w:b/>
+          <w:bCs/>
+        </w:rPr>
+        <w:t>intern(</w:t>
       </w:r>
       <w:proofErr w:type="gramEnd"/>
       <w:r>
-        <w:t xml:space="preserve"> be closed at the and of the program. Else resource will be in use even after the program is terminated.</w:t>
-      </w:r>
+        <w:rPr>
+          <w:b/>
+          <w:bCs/>
+        </w:rPr>
+        <w:t>)</w:t>
+      </w:r>
+      <w:r>
+        <w:t xml:space="preserve"> [</w:t>
+      </w:r>
+      <w:proofErr w:type="spellStart"/>
+      <w:r>
+        <w:t>ie</w:t>
+      </w:r>
+      <w:proofErr w:type="spellEnd"/>
+      <w:r>
+        <w:t>:- intern method]</w:t>
+      </w:r>
+      <w:r>
+        <w:t xml:space="preserve"> in String class do in Java?</w:t>
+      </w:r>
+      <w:r>
+        <w:br/>
+      </w:r>
+      <w:r>
+        <w:rPr>
+          <w:b/>
+          <w:bCs/>
+          <w:u w:val="single"/>
+        </w:rPr>
+        <w:t>Ans:-</w:t>
+      </w:r>
+      <w:r>
+        <w:t xml:space="preserve"> </w:t>
+      </w:r>
+      <w:r>
+        <w:t xml:space="preserve">intern method in Java, helps us to convert the String Object form to String literal form with the help of intern(), But </w:t>
+      </w:r>
+      <w:r>
+        <w:rPr>
+          <w:b/>
+          <w:bCs/>
+        </w:rPr>
+        <w:t>NOTE</w:t>
+      </w:r>
+      <w:r>
+        <w:t xml:space="preserve"> that before creating the object it will check weather the same value with already existing reference is present or not, if exist it will not create new one, if not exist it will create the new one. Ref Example below</w:t>
+      </w:r>
+      <w:r>
+        <w:br/>
+      </w:r>
+      <w:r>
+        <w:rPr>
+          <w:noProof/>
+        </w:rPr>
+        <w:lastRenderedPageBreak/>
+        <w:drawing>
+          <wp:anchor distT="0" distB="0" distL="114300" distR="114300" simplePos="0" relativeHeight="251658240" behindDoc="0" locked="0" layoutInCell="1" allowOverlap="1" wp14:anchorId="7634FC9D" wp14:editId="51067F34">
+            <wp:simplePos x="974271" y="571500"/>
+            <wp:positionH relativeFrom="margin">
+              <wp:align>left</wp:align>
+            </wp:positionH>
+            <wp:positionV relativeFrom="margin">
+              <wp:align>top</wp:align>
+            </wp:positionV>
+            <wp:extent cx="6819900" cy="2852420"/>
+            <wp:effectExtent l="114300" t="114300" r="114300" b="138430"/>
+            <wp:wrapSquare wrapText="bothSides"/>
+            <wp:docPr id="869997435" name="Picture 1"/>
+            <wp:cNvGraphicFramePr>
+              <a:graphicFrameLocks xmlns:a="http://schemas.openxmlformats.org/drawingml/2006/main" noChangeAspect="1"/>
+            </wp:cNvGraphicFramePr>
+            <a:graphic xmlns:a="http://schemas.openxmlformats.org/drawingml/2006/main">
+              <a:graphicData uri="http://schemas.openxmlformats.org/drawingml/2006/picture">
+                <pic:pic xmlns:pic="http://schemas.openxmlformats.org/drawingml/2006/picture">
+                  <pic:nvPicPr>
+                    <pic:cNvPr id="869997435" name=""/>
+                    <pic:cNvPicPr/>
+                  </pic:nvPicPr>
+                  <pic:blipFill rotWithShape="1">
+                    <a:blip r:embed="rId21">
+                      <a:extLst>
+                        <a:ext uri="{28A0092B-C50C-407E-A947-70E740481C1C}">
+                          <a14:useLocalDpi xmlns:a14="http://schemas.microsoft.com/office/drawing/2010/main" val="0"/>
+                        </a:ext>
+                      </a:extLst>
+                    </a:blip>
+                    <a:srcRect l="555"/>
+                    <a:stretch/>
+                  </pic:blipFill>
+                  <pic:spPr bwMode="auto">
+                    <a:xfrm>
+                      <a:off x="0" y="0"/>
+                      <a:ext cx="6819900" cy="2852420"/>
+                    </a:xfrm>
+                    <a:prstGeom prst="rect">
+                      <a:avLst/>
+                    </a:prstGeom>
+                    <a:solidFill>
+                      <a:srgbClr val="FFFFFF">
+                        <a:shade val="85000"/>
+                      </a:srgbClr>
+                    </a:solidFill>
+                    <a:ln w="88900" cap="sq">
+                      <a:solidFill>
+                        <a:srgbClr val="FFFFFF"/>
+                      </a:solidFill>
+                      <a:miter lim="800000"/>
+                    </a:ln>
+                    <a:effectLst>
+                      <a:outerShdw blurRad="55000" dist="18000" dir="5400000" algn="tl" rotWithShape="0">
+                        <a:srgbClr val="000000">
+                          <a:alpha val="40000"/>
+                        </a:srgbClr>
+                      </a:outerShdw>
+                    </a:effectLst>
+                    <a:scene3d>
+                      <a:camera prst="orthographicFront"/>
+                      <a:lightRig rig="twoPt" dir="t">
+                        <a:rot lat="0" lon="0" rev="7200000"/>
+                      </a:lightRig>
+                    </a:scene3d>
+                    <a:sp3d>
+                      <a:bevelT w="25400" h="19050"/>
+                      <a:contourClr>
+                        <a:srgbClr val="FFFFFF"/>
+                      </a:contourClr>
+                    </a:sp3d>
+                    <a:extLst>
+                      <a:ext uri="{53640926-AAD7-44D8-BBD7-CCE9431645EC}">
+                        <a14:shadowObscured xmlns:a14="http://schemas.microsoft.com/office/drawing/2010/main"/>
+                      </a:ext>
+                    </a:extLst>
+                  </pic:spPr>
+                </pic:pic>
+              </a:graphicData>
+            </a:graphic>
+          </wp:anchor>
+        </w:drawing>
+      </w:r>
+      <w:r>
+        <w:br/>
+      </w:r>
+    </w:p>
+    <w:p>
+      <w:pPr>
+        <w:pStyle w:val="ListParagraph"/>
+        <w:numPr>
+          <w:ilvl w:val="0"/>
+          <w:numId w:val="2"/>
+        </w:numPr>
+        <w:tabs>
+          <w:tab w:val="left" w:pos="1680"/>
+        </w:tabs>
+      </w:pPr>
+      <w:r>
+        <w:t xml:space="preserve">What is the Difference btw </w:t>
+      </w:r>
+      <w:r>
+        <w:rPr>
+          <w:b/>
+          <w:bCs/>
+        </w:rPr>
+        <w:t>ERROR</w:t>
+      </w:r>
+      <w:r>
+        <w:t xml:space="preserve"> and </w:t>
+      </w:r>
+      <w:r>
+        <w:rPr>
+          <w:b/>
+          <w:bCs/>
+        </w:rPr>
+        <w:t>EXCEPTION</w:t>
+      </w:r>
+      <w:r>
+        <w:t xml:space="preserve"> in java</w:t>
+      </w:r>
+      <w:r>
+        <w:t>?</w:t>
+      </w:r>
+      <w:r>
+        <w:br/>
+      </w:r>
+      <w:proofErr w:type="gramStart"/>
+      <w:r>
+        <w:rPr>
+          <w:b/>
+          <w:bCs/>
+          <w:u w:val="single"/>
+        </w:rPr>
+        <w:t>Ans:-</w:t>
+      </w:r>
+      <w:proofErr w:type="gramEnd"/>
+      <w:r>
+        <w:t xml:space="preserve"> </w:t>
+      </w:r>
+      <w:r>
+        <w:br/>
+      </w:r>
+      <w:r>
+        <w:rPr>
+          <w:b/>
+          <w:bCs/>
+          <w:u w:val="single"/>
+        </w:rPr>
+        <w:t>ERROR:-</w:t>
+      </w:r>
+      <w:r>
+        <w:t xml:space="preserve"> </w:t>
+      </w:r>
+      <w:r>
+        <w:t xml:space="preserve">Error is an incident, when some unexpected scenario is occurred due to user’s input or due to developers mistake. </w:t>
+      </w:r>
+      <w:proofErr w:type="gramStart"/>
+      <w:r>
+        <w:t>Example:-</w:t>
+      </w:r>
+      <w:proofErr w:type="gramEnd"/>
+      <w:r>
+        <w:t xml:space="preserve"> </w:t>
+      </w:r>
+      <w:r>
+        <w:rPr>
+          <w:b/>
+          <w:bCs/>
+        </w:rPr>
+        <w:t>Syntax Error</w:t>
+      </w:r>
+      <w:r>
+        <w:rPr>
+          <w:b/>
+          <w:bCs/>
+        </w:rPr>
+        <w:t xml:space="preserve"> are compilation error </w:t>
+      </w:r>
+      <w:r>
+        <w:t xml:space="preserve">[ </w:t>
+      </w:r>
+      <w:r>
+        <w:rPr>
+          <w:b/>
+          <w:bCs/>
+        </w:rPr>
+        <w:t>Error is nothing but a BUG</w:t>
+      </w:r>
+      <w:r>
+        <w:t xml:space="preserve"> ]</w:t>
+      </w:r>
+      <w:r>
+        <w:br/>
+      </w:r>
+      <w:r>
+        <w:rPr>
+          <w:b/>
+          <w:bCs/>
+          <w:u w:val="single"/>
+        </w:rPr>
+        <w:t>TYPE OF ERRORS</w:t>
+      </w:r>
+      <w:r>
+        <w:rPr>
+          <w:b/>
+          <w:bCs/>
+          <w:u w:val="single"/>
+        </w:rPr>
+        <w:t>:-</w:t>
+      </w:r>
+      <w:r>
+        <w:rPr>
+          <w:b/>
+          <w:bCs/>
+          <w:u w:val="single"/>
+        </w:rPr>
+        <w:br/>
+      </w:r>
+      <w:r>
+        <w:rPr>
+          <w:b/>
+          <w:bCs/>
+        </w:rPr>
+        <w:t>-</w:t>
+      </w:r>
+      <w:r>
+        <w:t xml:space="preserve"> Syntax Error</w:t>
+      </w:r>
+      <w:r>
+        <w:br/>
+      </w:r>
+      <w:r>
+        <w:rPr>
+          <w:b/>
+          <w:bCs/>
+        </w:rPr>
+        <w:t>-</w:t>
+      </w:r>
+      <w:r>
+        <w:t xml:space="preserve"> Logical Error</w:t>
+      </w:r>
+      <w:r>
+        <w:br/>
+      </w:r>
+      <w:r>
+        <w:rPr>
+          <w:b/>
+          <w:bCs/>
+        </w:rPr>
+        <w:t>-</w:t>
+      </w:r>
+      <w:r>
+        <w:t xml:space="preserve"> Runtime Error</w:t>
+      </w:r>
+      <w:r>
+        <w:br/>
+      </w:r>
+      <w:r>
+        <w:br/>
+      </w:r>
+      <w:r>
+        <w:rPr>
+          <w:b/>
+          <w:bCs/>
+          <w:u w:val="single"/>
+        </w:rPr>
+        <w:t>EXCEPTION:-</w:t>
+      </w:r>
+      <w:r>
+        <w:t xml:space="preserve"> Exception is an unexpected incident occurred during the </w:t>
+      </w:r>
+      <w:r>
+        <w:t xml:space="preserve">Runtime </w:t>
+      </w:r>
+      <w:r>
+        <w:t>execution of a program, due to th</w:t>
+      </w:r>
+      <w:r>
+        <w:t xml:space="preserve">is there is a chance of incomplete execution of program, and may be crash of entire system.   </w:t>
+      </w:r>
+      <w:r>
+        <w:br/>
+      </w:r>
+      <w:r>
+        <w:rPr>
+          <w:b/>
+          <w:bCs/>
+          <w:u w:val="single"/>
+        </w:rPr>
+        <w:t>TYPE OF E</w:t>
+      </w:r>
+      <w:r>
+        <w:rPr>
+          <w:b/>
+          <w:bCs/>
+          <w:u w:val="single"/>
+        </w:rPr>
+        <w:t>XCEPTIONS:-</w:t>
+      </w:r>
+      <w:r>
+        <w:rPr>
+          <w:b/>
+          <w:bCs/>
+          <w:u w:val="single"/>
+        </w:rPr>
+        <w:br/>
+      </w:r>
+      <w:r>
+        <w:rPr>
+          <w:b/>
+          <w:bCs/>
+        </w:rPr>
+        <w:t>-</w:t>
+      </w:r>
+      <w:r>
+        <w:t xml:space="preserve"> Checked Exception</w:t>
+      </w:r>
+      <w:r>
+        <w:br/>
+      </w:r>
+      <w:r>
+        <w:rPr>
+          <w:b/>
+          <w:bCs/>
+        </w:rPr>
+        <w:t>-</w:t>
+      </w:r>
+      <w:r>
+        <w:t xml:space="preserve"> Unchecked Exception</w:t>
+      </w:r>
+      <w:r>
+        <w:br/>
+      </w:r>
+      <w:r>
+        <w:br/>
+      </w:r>
+      <w:r>
+        <w:br/>
+      </w:r>
+      <w:r>
+        <w:rPr>
+          <w:noProof/>
+        </w:rPr>
+        <w:drawing>
+          <wp:inline distT="0" distB="0" distL="0" distR="0" wp14:anchorId="0A64ECB8" wp14:editId="5CD9FB33">
+            <wp:extent cx="5575788" cy="2389505"/>
+            <wp:effectExtent l="133350" t="114300" r="139700" b="163195"/>
+            <wp:docPr id="1416559618" name="Picture 1"/>
+            <wp:cNvGraphicFramePr>
+              <a:graphicFrameLocks xmlns:a="http://schemas.openxmlformats.org/drawingml/2006/main" noChangeAspect="1"/>
+            </wp:cNvGraphicFramePr>
+            <a:graphic xmlns:a="http://schemas.openxmlformats.org/drawingml/2006/main">
+              <a:graphicData uri="http://schemas.openxmlformats.org/drawingml/2006/picture">
+                <pic:pic xmlns:pic="http://schemas.openxmlformats.org/drawingml/2006/picture">
+                  <pic:nvPicPr>
+                    <pic:cNvPr id="1416559618" name=""/>
+                    <pic:cNvPicPr/>
+                  </pic:nvPicPr>
+                  <pic:blipFill>
+                    <a:blip r:embed="rId22"/>
+                    <a:stretch>
+                      <a:fillRect/>
+                    </a:stretch>
+                  </pic:blipFill>
+                  <pic:spPr>
+                    <a:xfrm>
+                      <a:off x="0" y="0"/>
+                      <a:ext cx="5683905" cy="2435839"/>
+                    </a:xfrm>
+                    <a:prstGeom prst="rect">
+                      <a:avLst/>
+                    </a:prstGeom>
+                    <a:solidFill>
+                      <a:srgbClr val="FFFFFF">
+                        <a:shade val="85000"/>
+                      </a:srgbClr>
+                    </a:solidFill>
+                    <a:ln w="88900" cap="sq">
+                      <a:solidFill>
+                        <a:srgbClr val="FFFFFF"/>
+                      </a:solidFill>
+                      <a:miter lim="800000"/>
+                    </a:ln>
+                    <a:effectLst>
+                      <a:outerShdw blurRad="55000" dist="18000" dir="5400000" algn="tl" rotWithShape="0">
+                        <a:srgbClr val="000000">
+                          <a:alpha val="40000"/>
+                        </a:srgbClr>
+                      </a:outerShdw>
+                    </a:effectLst>
+                    <a:scene3d>
+                      <a:camera prst="orthographicFront"/>
+                      <a:lightRig rig="twoPt" dir="t">
+                        <a:rot lat="0" lon="0" rev="7200000"/>
+                      </a:lightRig>
+                    </a:scene3d>
+                    <a:sp3d>
+                      <a:bevelT w="25400" h="19050"/>
+                      <a:contourClr>
+                        <a:srgbClr val="FFFFFF"/>
+                      </a:contourClr>
+                    </a:sp3d>
+                  </pic:spPr>
+                </pic:pic>
+              </a:graphicData>
+            </a:graphic>
+          </wp:inline>
+        </w:drawing>
+      </w:r>
+      <w:r>
+        <w:rPr>
+          <w:b/>
+          <w:bCs/>
+          <w:u w:val="single"/>
+        </w:rPr>
+        <w:br/>
+      </w:r>
+      <w:r>
+        <w:rPr>
+          <w:b/>
+          <w:bCs/>
+          <w:u w:val="single"/>
+        </w:rPr>
+        <w:lastRenderedPageBreak/>
+        <w:t>CHECKED EXCEPTION:-</w:t>
+      </w:r>
+      <w:r>
+        <w:t xml:space="preserve"> </w:t>
+      </w:r>
+      <w:r>
+        <w:br/>
+        <w:t xml:space="preserve">This is a type of exception occurs, and it can be detected or predicted during the compile time is known as </w:t>
+      </w:r>
+      <w:r>
+        <w:rPr>
+          <w:b/>
+          <w:bCs/>
+        </w:rPr>
+        <w:t>Checked Exception</w:t>
+      </w:r>
+      <w:r>
+        <w:t>.</w:t>
+      </w:r>
+      <w:r>
+        <w:br/>
+      </w:r>
+      <w:r>
+        <w:rPr>
+          <w:b/>
+          <w:bCs/>
+          <w:u w:val="single"/>
+        </w:rPr>
+        <w:t>Example</w:t>
+      </w:r>
+      <w:r>
+        <w:rPr>
+          <w:b/>
+          <w:bCs/>
+          <w:u w:val="single"/>
+        </w:rPr>
+        <w:t>:-</w:t>
+      </w:r>
+      <w:r>
+        <w:rPr>
+          <w:b/>
+          <w:bCs/>
+        </w:rPr>
+        <w:t xml:space="preserve"> </w:t>
+      </w:r>
+      <w:proofErr w:type="spellStart"/>
+      <w:r>
+        <w:rPr>
+          <w:b/>
+          <w:bCs/>
+        </w:rPr>
+        <w:t>SQLEx</w:t>
+      </w:r>
+      <w:r>
+        <w:rPr>
+          <w:b/>
+          <w:bCs/>
+        </w:rPr>
+        <w:t>ception</w:t>
+      </w:r>
+      <w:proofErr w:type="spellEnd"/>
+      <w:r>
+        <w:rPr>
+          <w:b/>
+          <w:bCs/>
+        </w:rPr>
+        <w:t xml:space="preserve">, </w:t>
+      </w:r>
+      <w:proofErr w:type="spellStart"/>
+      <w:r>
+        <w:rPr>
+          <w:b/>
+          <w:bCs/>
+        </w:rPr>
+        <w:t>IOException</w:t>
+      </w:r>
+      <w:proofErr w:type="spellEnd"/>
+      <w:r>
+        <w:rPr>
+          <w:b/>
+          <w:bCs/>
+        </w:rPr>
+        <w:t xml:space="preserve">, </w:t>
+      </w:r>
+      <w:proofErr w:type="spellStart"/>
+      <w:r>
+        <w:rPr>
+          <w:b/>
+          <w:bCs/>
+        </w:rPr>
+        <w:t>FileNotFoundException</w:t>
+      </w:r>
+      <w:proofErr w:type="spellEnd"/>
+      <w:r>
+        <w:rPr>
+          <w:b/>
+          <w:bCs/>
+        </w:rPr>
+        <w:t xml:space="preserve">, </w:t>
+      </w:r>
+      <w:proofErr w:type="spellStart"/>
+      <w:r>
+        <w:rPr>
+          <w:b/>
+          <w:bCs/>
+        </w:rPr>
+        <w:t>ClassNotFoundException</w:t>
+      </w:r>
+      <w:proofErr w:type="spellEnd"/>
+      <w:r>
+        <w:rPr>
+          <w:b/>
+          <w:bCs/>
+        </w:rPr>
+        <w:t xml:space="preserve">, </w:t>
+      </w:r>
+      <w:proofErr w:type="spellStart"/>
+      <w:r>
+        <w:rPr>
+          <w:b/>
+          <w:bCs/>
+        </w:rPr>
+        <w:t>etc</w:t>
+      </w:r>
+      <w:proofErr w:type="spellEnd"/>
+      <w:r>
+        <w:rPr>
+          <w:b/>
+          <w:bCs/>
+        </w:rPr>
+        <w:t>…</w:t>
+      </w:r>
+      <w:r>
+        <w:rPr>
+          <w:b/>
+          <w:bCs/>
+        </w:rPr>
+        <w:br/>
+      </w:r>
+      <w:r>
+        <w:rPr>
+          <w:b/>
+          <w:bCs/>
+          <w:u w:val="single"/>
+        </w:rPr>
+        <w:br/>
+        <w:t>UNKECKED EXCEPTION:-</w:t>
+      </w:r>
+      <w:r>
+        <w:rPr>
+          <w:b/>
+          <w:bCs/>
+          <w:u w:val="single"/>
+        </w:rPr>
+        <w:t xml:space="preserve"> </w:t>
+      </w:r>
+      <w:r>
+        <w:rPr>
+          <w:b/>
+          <w:bCs/>
+          <w:u w:val="single"/>
+        </w:rPr>
+        <w:br/>
+      </w:r>
+      <w:r>
+        <w:t>This is a type of exception occurs during the runtime and interrupts the normal flow of execution</w:t>
+      </w:r>
+      <w:r>
+        <w:t xml:space="preserve"> is called as </w:t>
+      </w:r>
+      <w:r>
+        <w:rPr>
+          <w:b/>
+          <w:bCs/>
+        </w:rPr>
+        <w:t>Unchecked Exception</w:t>
+      </w:r>
+      <w:r>
+        <w:t>.</w:t>
+      </w:r>
+      <w:r>
+        <w:rPr>
+          <w:b/>
+          <w:bCs/>
+          <w:u w:val="single"/>
+        </w:rPr>
+        <w:br/>
+        <w:t>Example:-</w:t>
+      </w:r>
+      <w:r>
+        <w:t xml:space="preserve"> </w:t>
+      </w:r>
+      <w:proofErr w:type="spellStart"/>
+      <w:r>
+        <w:rPr>
+          <w:b/>
+          <w:bCs/>
+        </w:rPr>
+        <w:t>ArithmeticException</w:t>
+      </w:r>
+      <w:proofErr w:type="spellEnd"/>
+      <w:r>
+        <w:rPr>
+          <w:b/>
+          <w:bCs/>
+        </w:rPr>
+        <w:t xml:space="preserve">, </w:t>
+      </w:r>
+      <w:proofErr w:type="spellStart"/>
+      <w:r>
+        <w:rPr>
+          <w:b/>
+          <w:bCs/>
+        </w:rPr>
+        <w:t>NullPointerException</w:t>
+      </w:r>
+      <w:proofErr w:type="spellEnd"/>
+      <w:r>
+        <w:rPr>
+          <w:b/>
+          <w:bCs/>
+        </w:rPr>
+        <w:t xml:space="preserve">, </w:t>
+      </w:r>
+      <w:proofErr w:type="spellStart"/>
+      <w:r>
+        <w:rPr>
+          <w:b/>
+          <w:bCs/>
+        </w:rPr>
+        <w:t>NumberNotFoundException</w:t>
+      </w:r>
+      <w:proofErr w:type="spellEnd"/>
+      <w:r>
+        <w:rPr>
+          <w:b/>
+          <w:bCs/>
+        </w:rPr>
+        <w:t xml:space="preserve"> ,All custom Exception, etc..</w:t>
+      </w:r>
+      <w:r>
+        <w:t xml:space="preserve"> </w:t>
+      </w:r>
+      <w:r>
+        <w:br/>
+      </w:r>
+      <w:proofErr w:type="gramStart"/>
+      <w:r>
+        <w:rPr>
+          <w:b/>
+          <w:bCs/>
+          <w:u w:val="single"/>
+        </w:rPr>
+        <w:t>NOTE:-</w:t>
+      </w:r>
+      <w:proofErr w:type="gramEnd"/>
+      <w:r>
+        <w:rPr>
+          <w:b/>
+          <w:bCs/>
+          <w:u w:val="single"/>
+        </w:rPr>
+        <w:t xml:space="preserve"> </w:t>
+      </w:r>
+      <w:r>
+        <w:rPr>
+          <w:b/>
+          <w:bCs/>
+        </w:rPr>
+        <w:br/>
+        <w:t xml:space="preserve">- Throwable </w:t>
+      </w:r>
+      <w:r>
+        <w:t xml:space="preserve">is the </w:t>
+      </w:r>
+      <w:r>
+        <w:rPr>
+          <w:b/>
+          <w:bCs/>
+        </w:rPr>
+        <w:t>super most class</w:t>
+      </w:r>
+      <w:r>
+        <w:t xml:space="preserve"> all </w:t>
+      </w:r>
+      <w:r>
+        <w:rPr>
+          <w:b/>
+          <w:bCs/>
+        </w:rPr>
+        <w:t>Exceptions</w:t>
+      </w:r>
+      <w:r>
+        <w:rPr>
+          <w:b/>
+          <w:bCs/>
+        </w:rPr>
+        <w:t xml:space="preserve"> </w:t>
+      </w:r>
+      <w:r>
+        <w:t>for</w:t>
+      </w:r>
+      <w:r>
+        <w:rPr>
+          <w:b/>
+          <w:bCs/>
+        </w:rPr>
+        <w:t xml:space="preserve"> both Checked &amp; Unchecked Exceptions</w:t>
+      </w:r>
+      <w:r>
+        <w:rPr>
+          <w:b/>
+          <w:bCs/>
+          <w:u w:val="single"/>
+        </w:rPr>
+        <w:br/>
+      </w:r>
+    </w:p>
+    <w:p>
+      <w:pPr>
+        <w:pStyle w:val="ListParagraph"/>
+        <w:numPr>
+          <w:ilvl w:val="0"/>
+          <w:numId w:val="2"/>
+        </w:numPr>
+        <w:tabs>
+          <w:tab w:val="left" w:pos="1680"/>
+        </w:tabs>
+      </w:pPr>
+      <w:r>
+        <w:t>Why String is Immutable and how it is immutable, what are the advantages of being String as Immutable?</w:t>
+      </w:r>
+      <w:r>
+        <w:br/>
+      </w:r>
+      <w:r>
+        <w:rPr>
+          <w:b/>
+          <w:bCs/>
+          <w:u w:val="single"/>
+        </w:rPr>
+        <w:t>Ans:-</w:t>
+      </w:r>
+      <w:r>
+        <w:t xml:space="preserve"> </w:t>
+      </w:r>
+      <w:r>
+        <w:br/>
+      </w:r>
+      <w:r>
+        <w:rPr>
+          <w:b/>
+          <w:bCs/>
+        </w:rPr>
+        <w:t>Why String is immutable:-</w:t>
+      </w:r>
+      <w:r>
+        <w:t xml:space="preserve"> </w:t>
+      </w:r>
+      <w:r>
+        <w:br/>
+      </w:r>
+      <w:r>
+        <w:rPr>
+          <w:b/>
+          <w:bCs/>
+        </w:rPr>
+        <w:t>-</w:t>
+      </w:r>
+      <w:r>
+        <w:rPr>
+          <w:b/>
+          <w:bCs/>
+        </w:rPr>
+        <w:t xml:space="preserve"> </w:t>
+      </w:r>
+      <w:r>
+        <w:t>First of all String is a Final class, hence we cannot change the Final class properties once it is defined</w:t>
+      </w:r>
+      <w:r>
+        <w:br/>
+      </w:r>
+      <w:r>
+        <w:rPr>
+          <w:b/>
+        </w:rPr>
+        <w:t>-</w:t>
+      </w:r>
+      <w:r>
+        <w:t xml:space="preserve"> </w:t>
+      </w:r>
+      <w:r>
+        <w:t>Second</w:t>
+      </w:r>
+      <w:r>
+        <w:t xml:space="preserve"> is the memory issue, if we have same value of String</w:t>
+      </w:r>
+      <w:r>
+        <w:t xml:space="preserve"> (</w:t>
+      </w:r>
+      <w:proofErr w:type="spellStart"/>
+      <w:r>
+        <w:t>ie</w:t>
+      </w:r>
+      <w:proofErr w:type="spellEnd"/>
+      <w:r>
+        <w:t>:- Duplication of already existing String)</w:t>
+      </w:r>
+      <w:r>
+        <w:t xml:space="preserve"> and if we keep creating the Objects then </w:t>
+      </w:r>
+      <w:r>
+        <w:t>there is a chance of becoming the Out of memory.</w:t>
+      </w:r>
+      <w:r>
+        <w:br/>
+      </w:r>
+      <w:r>
+        <w:rPr>
+          <w:b/>
+          <w:bCs/>
+        </w:rPr>
+        <w:t>-</w:t>
+      </w:r>
+      <w:r>
+        <w:t xml:space="preserve"> </w:t>
+      </w:r>
+      <w:r>
+        <w:t>Third</w:t>
+      </w:r>
+      <w:r>
+        <w:t xml:space="preserve"> is the Security issue</w:t>
+      </w:r>
+      <w:r>
+        <w:t xml:space="preserve">, if not then anyone can change </w:t>
+      </w:r>
+      <w:r>
+        <w:t xml:space="preserve">URL’s, </w:t>
+      </w:r>
+      <w:r>
+        <w:t>username or password by appending the String and modifying the Original String.</w:t>
+      </w:r>
+      <w:r>
+        <w:br/>
+      </w:r>
+      <w:r>
+        <w:rPr>
+          <w:b/>
+          <w:bCs/>
+        </w:rPr>
+        <w:t>How</w:t>
+      </w:r>
+      <w:r>
+        <w:rPr>
+          <w:b/>
+          <w:bCs/>
+        </w:rPr>
+        <w:t xml:space="preserve"> String is immutable:-</w:t>
+      </w:r>
+      <w:r>
+        <w:t xml:space="preserve"> </w:t>
+      </w:r>
+      <w:r>
+        <w:br/>
+      </w:r>
+      <w:r>
+        <w:rPr>
+          <w:b/>
+          <w:bCs/>
+        </w:rPr>
+        <w:t>-</w:t>
+      </w:r>
+      <w:r>
+        <w:t xml:space="preserve"> By not changing (Overriding) the original String value, but </w:t>
+      </w:r>
+      <w:r>
+        <w:rPr>
+          <w:b/>
+          <w:bCs/>
+        </w:rPr>
+        <w:t>NOTE</w:t>
+      </w:r>
+      <w:r>
+        <w:t xml:space="preserve"> that we can update the String reference value, while doing this old value associate with that same String reference will be eligible for Garbage collector. </w:t>
+      </w:r>
+      <w:r>
+        <w:br/>
+      </w:r>
+      <w:r>
+        <w:rPr>
+          <w:b/>
+          <w:bCs/>
+        </w:rPr>
+        <w:t>Advantages over</w:t>
+      </w:r>
+      <w:r>
+        <w:rPr>
+          <w:b/>
+          <w:bCs/>
+        </w:rPr>
+        <w:t xml:space="preserve"> String </w:t>
+      </w:r>
+      <w:r>
+        <w:rPr>
+          <w:b/>
+          <w:bCs/>
+        </w:rPr>
+        <w:t>as</w:t>
+      </w:r>
+      <w:r>
+        <w:rPr>
+          <w:b/>
+          <w:bCs/>
+        </w:rPr>
+        <w:t xml:space="preserve"> </w:t>
+      </w:r>
+      <w:proofErr w:type="gramStart"/>
+      <w:r>
+        <w:rPr>
+          <w:b/>
+          <w:bCs/>
+        </w:rPr>
+        <w:t>immutable:-</w:t>
+      </w:r>
+      <w:proofErr w:type="gramEnd"/>
+      <w:r>
+        <w:t xml:space="preserve"> </w:t>
+      </w:r>
+      <w:r>
+        <w:br/>
+      </w:r>
+      <w:r>
+        <w:rPr>
+          <w:b/>
+          <w:bCs/>
+        </w:rPr>
+        <w:t>-</w:t>
+      </w:r>
+      <w:r>
+        <w:t xml:space="preserve"> </w:t>
+      </w:r>
+      <w:r>
+        <w:rPr>
+          <w:b/>
+          <w:bCs/>
+        </w:rPr>
+        <w:t>Security</w:t>
+      </w:r>
+      <w:r>
+        <w:t xml:space="preserve"> since in Java Application we use String for majority of the fields, hence String is Immutable in nature so we cannot alter the Original String and hence fields like URL’s/username/password etc.. are safer in nature.</w:t>
+      </w:r>
+      <w:r>
+        <w:br/>
+      </w:r>
+      <w:r>
+        <w:rPr>
+          <w:b/>
+          <w:bCs/>
+        </w:rPr>
+        <w:t>- Memory</w:t>
+      </w:r>
+      <w:r>
+        <w:t xml:space="preserve"> since java is immutable and as we saw above First it will check for the existing values if no values are </w:t>
+      </w:r>
+      <w:r>
+        <w:t>present,</w:t>
+      </w:r>
+      <w:r>
+        <w:t xml:space="preserve"> it will create the new Object of String literal else it will point to the same.</w:t>
+      </w:r>
+      <w:r>
+        <w:br/>
+      </w:r>
+      <w:r>
+        <w:rPr>
+          <w:b/>
+          <w:bCs/>
+        </w:rPr>
+        <w:t xml:space="preserve">- </w:t>
+      </w:r>
+      <w:r>
+        <w:rPr>
+          <w:b/>
+          <w:bCs/>
+        </w:rPr>
+        <w:t>Synchronized</w:t>
+      </w:r>
+      <w:r>
+        <w:t xml:space="preserve"> since</w:t>
+      </w:r>
+      <w:r>
+        <w:t xml:space="preserve"> String class Objects are Synchronized there is a thread safe which means if one thread is creating the String Object then other thread will not modify it, </w:t>
+      </w:r>
+      <w:proofErr w:type="spellStart"/>
+      <w:r>
+        <w:t>Bcz</w:t>
+      </w:r>
+      <w:proofErr w:type="spellEnd"/>
+      <w:r>
+        <w:t xml:space="preserve"> of </w:t>
+      </w:r>
+      <w:r>
+        <w:t>its synchronized in nature.</w:t>
+      </w:r>
+      <w:r>
+        <w:t xml:space="preserve"> </w:t>
+      </w:r>
+    </w:p>
+    <w:p>
+      <w:pPr>
+        <w:pStyle w:val="ListParagraph"/>
+        <w:numPr>
+          <w:ilvl w:val="0"/>
+          <w:numId w:val="2"/>
+        </w:numPr>
+        <w:tabs>
+          <w:tab w:val="left" w:pos="1680"/>
+        </w:tabs>
+      </w:pPr>
+      <w:r>
+        <w:t>What is mean by Method Hiding?</w:t>
+      </w:r>
+      <w:r>
+        <w:br/>
+      </w:r>
+      <w:proofErr w:type="gramStart"/>
+      <w:r>
+        <w:rPr>
+          <w:b/>
+          <w:bCs/>
+        </w:rPr>
+        <w:t>Ans:-</w:t>
+      </w:r>
+      <w:proofErr w:type="gramEnd"/>
+      <w:r>
+        <w:t xml:space="preserve"> If a </w:t>
+      </w:r>
+      <w:proofErr w:type="spellStart"/>
+      <w:r>
+        <w:t>SubClasss</w:t>
+      </w:r>
+      <w:proofErr w:type="spellEnd"/>
+      <w:r>
+        <w:t xml:space="preserve"> (child class) is having a static method with a same signature, as in </w:t>
+      </w:r>
+      <w:proofErr w:type="spellStart"/>
+      <w:r>
+        <w:t>SuperClass</w:t>
+      </w:r>
+      <w:proofErr w:type="spellEnd"/>
+      <w:r>
+        <w:t xml:space="preserve"> (parent class) then the static method in sub class will conceals (hide) the parent class static method </w:t>
+      </w:r>
+      <w:r>
+        <w:br/>
+      </w:r>
+      <w:r>
+        <w:drawing>
+          <wp:inline distT="0" distB="0" distL="0" distR="0" wp14:anchorId="5FE0B31C" wp14:editId="3DCE2AEE">
+            <wp:extent cx="4855414" cy="2541542"/>
+            <wp:effectExtent l="133350" t="114300" r="135890" b="163830"/>
+            <wp:docPr id="406162233" name="Picture 1"/>
+            <wp:cNvGraphicFramePr>
+              <a:graphicFrameLocks xmlns:a="http://schemas.openxmlformats.org/drawingml/2006/main" noChangeAspect="1"/>
+            </wp:cNvGraphicFramePr>
+            <a:graphic xmlns:a="http://schemas.openxmlformats.org/drawingml/2006/main">
+              <a:graphicData uri="http://schemas.openxmlformats.org/drawingml/2006/picture">
+                <pic:pic xmlns:pic="http://schemas.openxmlformats.org/drawingml/2006/picture">
+                  <pic:nvPicPr>
+                    <pic:cNvPr id="406162233" name=""/>
+                    <pic:cNvPicPr/>
+                  </pic:nvPicPr>
+                  <pic:blipFill>
+                    <a:blip r:embed="rId23">
+                      <a:extLst>
+                        <a:ext uri="{28A0092B-C50C-407E-A947-70E740481C1C}">
+                          <a14:useLocalDpi xmlns:a14="http://schemas.microsoft.com/office/drawing/2010/main" val="0"/>
+                        </a:ext>
+                      </a:extLst>
+                    </a:blip>
+                    <a:stretch>
+                      <a:fillRect/>
+                    </a:stretch>
+                  </pic:blipFill>
+                  <pic:spPr>
+                    <a:xfrm>
+                      <a:off x="0" y="0"/>
+                      <a:ext cx="4894093" cy="2561788"/>
+                    </a:xfrm>
+                    <a:prstGeom prst="rect">
+                      <a:avLst/>
+                    </a:prstGeom>
+                    <a:solidFill>
+                      <a:srgbClr val="FFFFFF">
+                        <a:shade val="85000"/>
+                      </a:srgbClr>
+                    </a:solidFill>
+                    <a:ln w="88900" cap="sq">
+                      <a:solidFill>
+                        <a:srgbClr val="FFFFFF"/>
+                      </a:solidFill>
+                      <a:miter lim="800000"/>
+                    </a:ln>
+                    <a:effectLst>
+                      <a:outerShdw blurRad="55000" dist="18000" dir="5400000" algn="tl" rotWithShape="0">
+                        <a:srgbClr val="000000">
+                          <a:alpha val="40000"/>
+                        </a:srgbClr>
+                      </a:outerShdw>
+                    </a:effectLst>
+                    <a:scene3d>
+                      <a:camera prst="orthographicFront"/>
+                      <a:lightRig rig="twoPt" dir="t">
+                        <a:rot lat="0" lon="0" rev="7200000"/>
+                      </a:lightRig>
+                    </a:scene3d>
+                    <a:sp3d>
+                      <a:bevelT w="25400" h="19050"/>
+                      <a:contourClr>
+                        <a:srgbClr val="FFFFFF"/>
+                      </a:contourClr>
+                    </a:sp3d>
+                  </pic:spPr>
+                </pic:pic>
+              </a:graphicData>
+            </a:graphic>
+          </wp:inline>
+        </w:drawing>
+      </w:r>
+      <w:r>
+        <w:br/>
+        <w:t xml:space="preserve">From the above example, </w:t>
+      </w:r>
+      <w:r>
+        <w:rPr>
+          <w:b/>
+          <w:bCs/>
+        </w:rPr>
+        <w:t>foo() in child class</w:t>
+      </w:r>
+      <w:r>
+        <w:t xml:space="preserve"> is </w:t>
+      </w:r>
+      <w:r>
+        <w:rPr>
+          <w:b/>
+          <w:bCs/>
+        </w:rPr>
+        <w:t>hiding</w:t>
+      </w:r>
+      <w:r>
+        <w:t xml:space="preserve"> the </w:t>
+      </w:r>
+      <w:r>
+        <w:rPr>
+          <w:b/>
+          <w:bCs/>
+        </w:rPr>
+        <w:t>foo() of Parent class</w:t>
+      </w:r>
+      <w:r>
+        <w:rPr>
+          <w:b/>
+          <w:bCs/>
+        </w:rPr>
+        <w:t>.</w:t>
+      </w:r>
+    </w:p>
+    <w:p>
+      <w:pPr>
+        <w:pStyle w:val="ListParagraph"/>
+        <w:numPr>
+          <w:ilvl w:val="0"/>
+          <w:numId w:val="2"/>
+        </w:numPr>
+        <w:tabs>
+          <w:tab w:val="left" w:pos="1680"/>
+        </w:tabs>
+      </w:pPr>
     </w:p>
     <w:p>
       <w:pPr>
@@ -5469,7 +6765,7 @@
 </file>
 
 <file path=word/numbering.xml><?xml version="1.0" encoding="utf-8"?>
-<w:numbering xmlns:wpc="http://schemas.microsoft.com/office/word/2010/wordprocessingCanvas" xmlns:cx="http://schemas.microsoft.com/office/drawing/2014/chartex" xmlns:cx1="http://schemas.microsoft.com/office/drawing/2015/9/8/chartex" xmlns:cx2="http://schemas.microsoft.com/office/drawing/2015/10/21/chartex" xmlns:cx3="http://schemas.microsoft.com/office/drawing/2016/5/9/chartex" xmlns:cx4="http://schemas.microsoft.com/office/drawing/2016/5/10/chartex" xmlns:cx5="http://schemas.microsoft.com/office/drawing/2016/5/11/chartex" xmlns:cx6="http://schemas.microsoft.com/office/drawing/2016/5/12/chartex" xmlns:cx7="http://schemas.microsoft.com/office/drawing/2016/5/13/chartex" xmlns:cx8="http://schemas.microsoft.com/office/drawing/2016/5/14/chartex" xmlns:mc="http://schemas.openxmlformats.org/markup-compatibility/2006" xmlns:aink="http://schemas.microsoft.com/office/drawing/2016/ink" xmlns:am3d="http://schemas.microsoft.com/office/drawing/2017/model3d" xmlns:o="urn:schemas-microsoft-com:office:office" xmlns:oel="http://schemas.microsoft.com/office/2019/extlst" xmlns:r="http://schemas.openxmlformats.org/officeDocument/2006/relationships" xmlns:m="http://schemas.openxmlformats.org/officeDocument/2006/math" xmlns:v="urn:schemas-microsoft-com:vml" xmlns:wp14="http://schemas.microsoft.com/office/word/2010/wordprocessingDrawing" xmlns:wp="http://schemas.openxmlformats.org/drawingml/2006/wordprocessingDrawing" xmlns:w10="urn:schemas-microsoft-com:office:word" xmlns:w="http://schemas.openxmlformats.org/wordprocessingml/2006/main" xmlns:w14="http://schemas.microsoft.com/office/word/2010/wordml" xmlns:w15="http://schemas.microsoft.com/office/word/2012/wordml" xmlns:w16cex="http://schemas.microsoft.com/office/word/2018/wordml/cex" xmlns:w16cid="http://schemas.microsoft.com/office/word/2016/wordml/cid" xmlns:w16="http://schemas.microsoft.com/office/word/2018/wordml" xmlns:w16sdtdh="http://schemas.microsoft.com/office/word/2020/wordml/sdtdatahash" xmlns:w16se="http://schemas.microsoft.com/office/word/2015/wordml/symex" xmlns:wpg="http://schemas.microsoft.com/office/word/2010/wordprocessingGroup" xmlns:wpi="http://schemas.microsoft.com/office/word/2010/wordprocessingInk" xmlns:wne="http://schemas.microsoft.com/office/word/2006/wordml" xmlns:wps="http://schemas.microsoft.com/office/word/2010/wordprocessingShape" mc:Ignorable="w14 w15 w16se w16cid w16 w16cex w16sdtdh wp14">
+<w:numbering xmlns:wpc="http://schemas.microsoft.com/office/word/2010/wordprocessingCanvas" xmlns:cx="http://schemas.microsoft.com/office/drawing/2014/chartex" xmlns:cx1="http://schemas.microsoft.com/office/drawing/2015/9/8/chartex" xmlns:cx2="http://schemas.microsoft.com/office/drawing/2015/10/21/chartex" xmlns:cx3="http://schemas.microsoft.com/office/drawing/2016/5/9/chartex" xmlns:cx4="http://schemas.microsoft.com/office/drawing/2016/5/10/chartex" xmlns:cx5="http://schemas.microsoft.com/office/drawing/2016/5/11/chartex" xmlns:cx6="http://schemas.microsoft.com/office/drawing/2016/5/12/chartex" xmlns:cx7="http://schemas.microsoft.com/office/drawing/2016/5/13/chartex" xmlns:cx8="http://schemas.microsoft.com/office/drawing/2016/5/14/chartex" xmlns:mc="http://schemas.openxmlformats.org/markup-compatibility/2006" xmlns:aink="http://schemas.microsoft.com/office/drawing/2016/ink" xmlns:am3d="http://schemas.microsoft.com/office/drawing/2017/model3d" xmlns:o="urn:schemas-microsoft-com:office:office" xmlns:oel="http://schemas.microsoft.com/office/2019/extlst" xmlns:r="http://schemas.openxmlformats.org/officeDocument/2006/relationships" xmlns:m="http://schemas.openxmlformats.org/officeDocument/2006/math" xmlns:v="urn:schemas-microsoft-com:vml" xmlns:wp14="http://schemas.microsoft.com/office/word/2010/wordprocessingDrawing" xmlns:wp="http://schemas.openxmlformats.org/drawingml/2006/wordprocessingDrawing" xmlns:w10="urn:schemas-microsoft-com:office:word" xmlns:w="http://schemas.openxmlformats.org/wordprocessingml/2006/main" xmlns:w14="http://schemas.microsoft.com/office/word/2010/wordml" xmlns:w15="http://schemas.microsoft.com/office/word/2012/wordml" xmlns:w16cex="http://schemas.microsoft.com/office/word/2018/wordml/cex" xmlns:w16cid="http://schemas.microsoft.com/office/word/2016/wordml/cid" xmlns:w16="http://schemas.microsoft.com/office/word/2018/wordml" xmlns:w16du="http://schemas.microsoft.com/office/word/2023/wordml/word16du" xmlns:w16sdtdh="http://schemas.microsoft.com/office/word/2020/wordml/sdtdatahash" xmlns:w16se="http://schemas.microsoft.com/office/word/2015/wordml/symex" xmlns:wpg="http://schemas.microsoft.com/office/word/2010/wordprocessingGroup" xmlns:wpi="http://schemas.microsoft.com/office/word/2010/wordprocessingInk" xmlns:wne="http://schemas.microsoft.com/office/word/2006/wordml" xmlns:wps="http://schemas.microsoft.com/office/word/2010/wordprocessingShape" mc:Ignorable="w14 w15 w16se w16cid w16 w16cex w16sdtdh wp14">
   <w:abstractNum w:abstractNumId="0" w15:restartNumberingAfterBreak="0">
     <w:nsid w:val="226535DC"/>
     <w:multiLevelType w:val="hybridMultilevel"/>

</xml_diff>

<commit_message>
adding java file till 22 QNA
</commit_message>
<xml_diff>
--- a/JAVA_INTERVIEW_QUESTIONS_WITH_ANSWER_EXPLAINED.docx
+++ b/JAVA_INTERVIEW_QUESTIONS_WITH_ANSWER_EXPLAINED.docx
@@ -1591,15 +1591,7 @@
       </w:r>
       <w:r>
         <w:br/>
-        <w:t xml:space="preserve">          * Demon thread is a supporting thread </w:t>
-      </w:r>
-      <w:proofErr w:type="spellStart"/>
-      <w:r>
-        <w:t>ie</w:t>
-      </w:r>
-      <w:proofErr w:type="spellEnd"/>
-      <w:r>
-        <w:t>:- demon thread provides support</w:t>
+        <w:t xml:space="preserve">          * Demon thread is a supporting thread ie:- demon thread provides support</w:t>
       </w:r>
       <w:r>
         <w:t xml:space="preserve"> (Service)</w:t>
@@ -1633,13 +1625,8 @@
         <w:t xml:space="preserve">           *  </w:t>
       </w:r>
       <w:r>
-        <w:t xml:space="preserve">Demon thread will provide support for user thread by performing task like (Garbage collector/ finalize method invoking/… </w:t>
-      </w:r>
-      <w:proofErr w:type="spellStart"/>
-      <w:r>
-        <w:t>etc</w:t>
-      </w:r>
-      <w:proofErr w:type="spellEnd"/>
+        <w:t>Demon thread will provide support for user thread by performing task like (Garbage collector/ finalize method invoking/… etc</w:t>
+      </w:r>
       <w:r>
         <w:t>!</w:t>
       </w:r>
@@ -1674,15 +1661,7 @@
       </w:r>
       <w:r>
         <w:br/>
-        <w:t xml:space="preserve">          2. Polymorphism -&gt; </w:t>
-      </w:r>
-      <w:proofErr w:type="gramStart"/>
-      <w:r>
-        <w:t>( overloading</w:t>
-      </w:r>
-      <w:proofErr w:type="gramEnd"/>
-      <w:r>
-        <w:t xml:space="preserve"> and overriding)</w:t>
+        <w:t xml:space="preserve">          2. Polymorphism -&gt; (overloading and overriding)</w:t>
       </w:r>
       <w:r>
         <w:br/>
@@ -1750,27 +1729,21 @@
       </w:r>
       <w:proofErr w:type="gramStart"/>
       <w:r>
+        <w:rPr>
+          <w:b/>
+          <w:bCs/>
+        </w:rPr>
         <w:t>Ans:-</w:t>
       </w:r>
       <w:proofErr w:type="gramEnd"/>
       <w:r>
-        <w:t xml:space="preserve"> No, we </w:t>
-      </w:r>
-      <w:proofErr w:type="spellStart"/>
-      <w:r>
-        <w:t>cant</w:t>
-      </w:r>
-      <w:proofErr w:type="spellEnd"/>
-      <w:r>
-        <w:t xml:space="preserve"> use both keywords outside the loop or switch statements, it will give compile time error (</w:t>
-      </w:r>
-      <w:proofErr w:type="spellStart"/>
-      <w:r>
-        <w:t>ie</w:t>
-      </w:r>
-      <w:proofErr w:type="spellEnd"/>
-      <w:r>
-        <w:t>:- Syntax error)</w:t>
+        <w:t xml:space="preserve"> No, we can</w:t>
+      </w:r>
+      <w:r>
+        <w:t>’</w:t>
+      </w:r>
+      <w:r>
+        <w:t>t use both keywords outside the loop or switch statements, it will give compile time error (ie:- Syntax error)</w:t>
       </w:r>
     </w:p>
     <w:p>
@@ -1908,6 +1881,10 @@
       </w:r>
       <w:proofErr w:type="gramStart"/>
       <w:r>
+        <w:rPr>
+          <w:b/>
+          <w:bCs/>
+        </w:rPr>
         <w:t>Ans:-</w:t>
       </w:r>
       <w:proofErr w:type="gramEnd"/>
@@ -2132,15 +2109,7 @@
           </w:tcPr>
           <w:p>
             <w:r>
-              <w:t xml:space="preserve">Dev tool are like compiler, Debugger, </w:t>
-            </w:r>
-            <w:proofErr w:type="spellStart"/>
-            <w:r>
-              <w:t>Etc</w:t>
-            </w:r>
-            <w:proofErr w:type="spellEnd"/>
-            <w:r>
-              <w:t>…!</w:t>
+              <w:t>Dev tool are like compiler, Debugger, Etc…!</w:t>
             </w:r>
           </w:p>
         </w:tc>
@@ -2235,7 +2204,16 @@
           </w:tcPr>
           <w:p>
             <w:r>
-              <w:t>JVM is responsible for Memory allocation</w:t>
+              <w:t>J</w:t>
+            </w:r>
+            <w:r>
+              <w:t>R</w:t>
+            </w:r>
+            <w:r>
+              <w:t>E</w:t>
+            </w:r>
+            <w:r>
+              <w:t xml:space="preserve"> is responsible for Memory allocation</w:t>
             </w:r>
           </w:p>
         </w:tc>
@@ -2261,7 +2239,13 @@
           </w:tcPr>
           <w:p>
             <w:r>
-              <w:t xml:space="preserve">JDK is platform </w:t>
+              <w:t>J</w:t>
+            </w:r>
+            <w:r>
+              <w:t>VM</w:t>
+            </w:r>
+            <w:r>
+              <w:t xml:space="preserve"> is platform </w:t>
             </w:r>
             <w:r>
               <w:t>ind</w:t>
@@ -2277,7 +2261,13 @@
           </w:tcPr>
           <w:p>
             <w:r>
-              <w:t>JDK is platform Dependent</w:t>
+              <w:t>J</w:t>
+            </w:r>
+            <w:r>
+              <w:t>RE</w:t>
+            </w:r>
+            <w:r>
+              <w:t xml:space="preserve"> is platform Dependent</w:t>
             </w:r>
           </w:p>
         </w:tc>
@@ -2564,23 +2554,19 @@
         <w:t>Dimond problem</w:t>
       </w:r>
       <w:r>
-        <w:t xml:space="preserve"> is occurred in </w:t>
-      </w:r>
-      <w:proofErr w:type="gramStart"/>
-      <w:r>
-        <w:t>java(</w:t>
-      </w:r>
-      <w:proofErr w:type="gramEnd"/>
-      <w:r>
-        <w:t xml:space="preserve">or </w:t>
-      </w:r>
-      <w:proofErr w:type="spellStart"/>
-      <w:r>
-        <w:t>InOther</w:t>
-      </w:r>
-      <w:proofErr w:type="spellEnd"/>
-      <w:r>
-        <w:t xml:space="preserve"> words)why </w:t>
+        <w:t xml:space="preserve"> is occurred in java</w:t>
+      </w:r>
+      <w:r>
+        <w:t xml:space="preserve"> </w:t>
+      </w:r>
+      <w:r>
+        <w:t>(or InOther words)</w:t>
+      </w:r>
+      <w:r>
+        <w:t xml:space="preserve"> </w:t>
+      </w:r>
+      <w:r>
+        <w:t xml:space="preserve">why </w:t>
       </w:r>
       <w:r>
         <w:rPr>
@@ -4348,62 +4334,21 @@
               </w:rPr>
               <w:t>(</w:t>
             </w:r>
-            <w:proofErr w:type="spellStart"/>
             <w:proofErr w:type="gramStart"/>
             <w:r>
               <w:rPr>
                 <w:sz w:val="16"/>
                 <w:szCs w:val="16"/>
               </w:rPr>
-              <w:t>ie</w:t>
-            </w:r>
-            <w:proofErr w:type="spellEnd"/>
+              <w:t>ie:-</w:t>
+            </w:r>
+            <w:proofErr w:type="gramEnd"/>
             <w:r>
               <w:rPr>
                 <w:sz w:val="16"/>
                 <w:szCs w:val="16"/>
               </w:rPr>
-              <w:t>:-</w:t>
-            </w:r>
-            <w:proofErr w:type="gramEnd"/>
-            <w:r>
-              <w:rPr>
-                <w:sz w:val="16"/>
-                <w:szCs w:val="16"/>
-              </w:rPr>
-              <w:t xml:space="preserve"> if a String (literal) is declared with variable s1 (String s1 = "</w:t>
-            </w:r>
-            <w:proofErr w:type="spellStart"/>
-            <w:r>
-              <w:rPr>
-                <w:sz w:val="16"/>
-                <w:szCs w:val="16"/>
-              </w:rPr>
-              <w:t>abc</w:t>
-            </w:r>
-            <w:proofErr w:type="spellEnd"/>
-            <w:r>
-              <w:rPr>
-                <w:sz w:val="16"/>
-                <w:szCs w:val="16"/>
-              </w:rPr>
-              <w:t>";) and if we try to change it using -&gt; s1 = s1+"xyz"; this will not happen and s1 will remain as "</w:t>
-            </w:r>
-            <w:proofErr w:type="spellStart"/>
-            <w:r>
-              <w:rPr>
-                <w:sz w:val="16"/>
-                <w:szCs w:val="16"/>
-              </w:rPr>
-              <w:t>abc</w:t>
-            </w:r>
-            <w:proofErr w:type="spellEnd"/>
-            <w:r>
-              <w:rPr>
-                <w:sz w:val="16"/>
-                <w:szCs w:val="16"/>
-              </w:rPr>
-              <w:t xml:space="preserve">" only due to its </w:t>
+              <w:t xml:space="preserve"> if a String (literal) is declared with variable s1 (String s1 = "abc";) and if we try to change it using -&gt; s1 = s1+"xyz"; this will not happen and s1 will remain as "abc" only due to its </w:t>
             </w:r>
             <w:r>
               <w:rPr>
@@ -4581,23 +4526,7 @@
                 <w:sz w:val="18"/>
                 <w:szCs w:val="18"/>
               </w:rPr>
-              <w:t>(</w:t>
-            </w:r>
-            <w:proofErr w:type="spellStart"/>
-            <w:r>
-              <w:rPr>
-                <w:sz w:val="18"/>
-                <w:szCs w:val="18"/>
-              </w:rPr>
-              <w:t>ie</w:t>
-            </w:r>
-            <w:proofErr w:type="spellEnd"/>
-            <w:r>
-              <w:rPr>
-                <w:sz w:val="18"/>
-                <w:szCs w:val="18"/>
-              </w:rPr>
-              <w:t xml:space="preserve">: Only one thread can act </w:t>
+              <w:t xml:space="preserve">(ie: Only one thread can act </w:t>
             </w:r>
             <w:r>
               <w:rPr>
@@ -4664,23 +4593,7 @@
                 <w:sz w:val="18"/>
                 <w:szCs w:val="18"/>
               </w:rPr>
-              <w:t>(</w:t>
-            </w:r>
-            <w:proofErr w:type="spellStart"/>
-            <w:r>
-              <w:rPr>
-                <w:sz w:val="18"/>
-                <w:szCs w:val="18"/>
-              </w:rPr>
-              <w:t>ie</w:t>
-            </w:r>
-            <w:proofErr w:type="spellEnd"/>
-            <w:r>
-              <w:rPr>
-                <w:sz w:val="18"/>
-                <w:szCs w:val="18"/>
-              </w:rPr>
-              <w:t>: Only one thread can act at a time on any String Objects)</w:t>
+              <w:t>(ie: Only one thread can act at a time on any String Objects)</w:t>
             </w:r>
           </w:p>
         </w:tc>
@@ -4721,23 +4634,7 @@
                 <w:sz w:val="18"/>
                 <w:szCs w:val="18"/>
               </w:rPr>
-              <w:t>(</w:t>
-            </w:r>
-            <w:proofErr w:type="spellStart"/>
-            <w:r>
-              <w:rPr>
-                <w:sz w:val="18"/>
-                <w:szCs w:val="18"/>
-              </w:rPr>
-              <w:t>ie</w:t>
-            </w:r>
-            <w:proofErr w:type="spellEnd"/>
-            <w:r>
-              <w:rPr>
-                <w:sz w:val="18"/>
-                <w:szCs w:val="18"/>
-              </w:rPr>
-              <w:t xml:space="preserve">: </w:t>
+              <w:t xml:space="preserve">(ie: </w:t>
             </w:r>
             <w:r>
               <w:rPr>
@@ -4872,22 +4769,13 @@
             <w:r>
               <w:t>(</w:t>
             </w:r>
-            <w:proofErr w:type="spellStart"/>
             <w:proofErr w:type="gramStart"/>
             <w:r>
               <w:rPr>
                 <w:sz w:val="18"/>
                 <w:szCs w:val="18"/>
               </w:rPr>
-              <w:t>ie</w:t>
-            </w:r>
-            <w:proofErr w:type="spellEnd"/>
-            <w:r>
-              <w:rPr>
-                <w:sz w:val="18"/>
-                <w:szCs w:val="18"/>
-              </w:rPr>
-              <w:t>:-</w:t>
+              <w:t>ie:-</w:t>
             </w:r>
             <w:proofErr w:type="gramEnd"/>
             <w:r>
@@ -4951,22 +4839,13 @@
             <w:r>
               <w:t>(</w:t>
             </w:r>
-            <w:proofErr w:type="spellStart"/>
             <w:proofErr w:type="gramEnd"/>
             <w:r>
               <w:rPr>
                 <w:sz w:val="18"/>
                 <w:szCs w:val="18"/>
               </w:rPr>
-              <w:t>ie</w:t>
-            </w:r>
-            <w:proofErr w:type="spellEnd"/>
-            <w:r>
-              <w:rPr>
-                <w:sz w:val="18"/>
-                <w:szCs w:val="18"/>
-              </w:rPr>
-              <w:t xml:space="preserve">:- if </w:t>
+              <w:t xml:space="preserve">ie:- if </w:t>
             </w:r>
             <w:r>
               <w:rPr>
@@ -5045,7 +4924,6 @@
             <w:r>
               <w:t>(</w:t>
             </w:r>
-            <w:proofErr w:type="spellStart"/>
             <w:proofErr w:type="gramStart"/>
             <w:r>
               <w:rPr>
@@ -5054,7 +4932,6 @@
               </w:rPr>
               <w:t>ie</w:t>
             </w:r>
-            <w:proofErr w:type="spellEnd"/>
             <w:r>
               <w:rPr>
                 <w:sz w:val="18"/>
@@ -5428,15 +5305,117 @@
       </w:r>
       <w:proofErr w:type="spellEnd"/>
       <w:r>
-        <w:t xml:space="preserve">.. </w:t>
+        <w:t>.. Etc which is costly resources) are used in try block of our program then it has to be closed at the and of the program. Else resource will be in use even after the program is terminated.</w:t>
+      </w:r>
+      <w:r>
+        <w:br/>
       </w:r>
       <w:proofErr w:type="spellStart"/>
-      <w:r>
-        <w:t>Etc</w:t>
+      <w:proofErr w:type="gramStart"/>
+      <w:r>
+        <w:rPr>
+          <w:b/>
+          <w:bCs/>
+        </w:rPr>
+        <w:t>Eg</w:t>
       </w:r>
       <w:proofErr w:type="spellEnd"/>
       <w:r>
-        <w:t xml:space="preserve"> which is costly resources) are used in try block of our program then it has to be closed at the and of the program. Else resource will be in use even after the program is terminated.</w:t>
+        <w:rPr>
+          <w:b/>
+          <w:bCs/>
+        </w:rPr>
+        <w:t>:-</w:t>
+      </w:r>
+      <w:proofErr w:type="gramEnd"/>
+      <w:r>
+        <w:t xml:space="preserve"> try(</w:t>
+      </w:r>
+      <w:proofErr w:type="spellStart"/>
+      <w:r>
+        <w:rPr>
+          <w:rFonts w:ascii="Arial" w:hAnsi="Arial" w:cs="Arial"/>
+          <w:color w:val="BDC1C6"/>
+          <w:shd w:val="clear" w:color="auto" w:fill="202124"/>
+        </w:rPr>
+        <w:t>FileOutputStream</w:t>
+      </w:r>
+      <w:proofErr w:type="spellEnd"/>
+      <w:r>
+        <w:rPr>
+          <w:rFonts w:ascii="Arial" w:hAnsi="Arial" w:cs="Arial"/>
+          <w:color w:val="BDC1C6"/>
+          <w:shd w:val="clear" w:color="auto" w:fill="202124"/>
+        </w:rPr>
+        <w:t xml:space="preserve"> </w:t>
+      </w:r>
+      <w:proofErr w:type="spellStart"/>
+      <w:r>
+        <w:rPr>
+          <w:rFonts w:ascii="Arial" w:hAnsi="Arial" w:cs="Arial"/>
+          <w:color w:val="BDC1C6"/>
+          <w:shd w:val="clear" w:color="auto" w:fill="202124"/>
+        </w:rPr>
+        <w:t>fileOutputStream</w:t>
+      </w:r>
+      <w:proofErr w:type="spellEnd"/>
+      <w:r>
+        <w:rPr>
+          <w:rFonts w:ascii="Arial" w:hAnsi="Arial" w:cs="Arial"/>
+          <w:color w:val="BDC1C6"/>
+          <w:shd w:val="clear" w:color="auto" w:fill="202124"/>
+        </w:rPr>
+        <w:t xml:space="preserve"> =</w:t>
+      </w:r>
+      <w:proofErr w:type="spellStart"/>
+      <w:r>
+        <w:rPr>
+          <w:rFonts w:ascii="Arial" w:hAnsi="Arial" w:cs="Arial"/>
+          <w:color w:val="BDC1C6"/>
+          <w:shd w:val="clear" w:color="auto" w:fill="202124"/>
+        </w:rPr>
+        <w:t>newFileOutputStream</w:t>
+      </w:r>
+      <w:proofErr w:type="spellEnd"/>
+      <w:r>
+        <w:rPr>
+          <w:rFonts w:ascii="Arial" w:hAnsi="Arial" w:cs="Arial"/>
+          <w:color w:val="BDC1C6"/>
+          <w:shd w:val="clear" w:color="auto" w:fill="202124"/>
+        </w:rPr>
+        <w:t>("/java7-new-features/</w:t>
+      </w:r>
+      <w:proofErr w:type="spellStart"/>
+      <w:r>
+        <w:rPr>
+          <w:rFonts w:ascii="Arial" w:hAnsi="Arial" w:cs="Arial"/>
+          <w:color w:val="BDC1C6"/>
+          <w:shd w:val="clear" w:color="auto" w:fill="202124"/>
+        </w:rPr>
+        <w:t>src</w:t>
+      </w:r>
+      <w:proofErr w:type="spellEnd"/>
+      <w:r>
+        <w:rPr>
+          <w:rFonts w:ascii="Arial" w:hAnsi="Arial" w:cs="Arial"/>
+          <w:color w:val="BDC1C6"/>
+          <w:shd w:val="clear" w:color="auto" w:fill="202124"/>
+        </w:rPr>
+        <w:t>/abc.txt")</w:t>
+      </w:r>
+      <w:r>
+        <w:t xml:space="preserve">){ </w:t>
+      </w:r>
+      <w:r>
+        <w:br/>
+        <w:t xml:space="preserve">              //logic here.</w:t>
+      </w:r>
+      <w:r>
+        <w:br/>
+        <w:t>}</w:t>
+      </w:r>
+      <w:r>
+        <w:t>catch(){   // catch block statements }</w:t>
       </w:r>
     </w:p>
     <w:p>
@@ -5453,32 +5432,15 @@
       <w:r>
         <w:t xml:space="preserve">What do </w:t>
       </w:r>
-      <w:proofErr w:type="gramStart"/>
-      <w:r>
-        <w:rPr>
-          <w:b/>
-          <w:bCs/>
-        </w:rPr>
-        <w:t>intern(</w:t>
-      </w:r>
-      <w:proofErr w:type="gramEnd"/>
-      <w:r>
-        <w:rPr>
-          <w:b/>
-          <w:bCs/>
-        </w:rPr>
-        <w:t>)</w:t>
-      </w:r>
-      <w:r>
-        <w:t xml:space="preserve"> [</w:t>
-      </w:r>
-      <w:proofErr w:type="spellStart"/>
-      <w:r>
-        <w:t>ie</w:t>
-      </w:r>
-      <w:proofErr w:type="spellEnd"/>
-      <w:r>
-        <w:t>:- intern method]</w:t>
+      <w:r>
+        <w:rPr>
+          <w:b/>
+          <w:bCs/>
+        </w:rPr>
+        <w:t>intern()</w:t>
+      </w:r>
+      <w:r>
+        <w:t xml:space="preserve"> [ie:- intern method]</w:t>
       </w:r>
       <w:r>
         <w:t xml:space="preserve"> in String class do in Java?</w:t>
@@ -5498,7 +5460,82 @@
         <w:t xml:space="preserve"> </w:t>
       </w:r>
       <w:r>
-        <w:t xml:space="preserve">intern method in Java, helps us to convert the String Object form to String literal form with the help of intern(), But </w:t>
+        <w:t>intern method in Java, helps us to</w:t>
+      </w:r>
+      <w:r>
+        <w:t xml:space="preserve"> create an exact copy of</w:t>
+      </w:r>
+      <w:r>
+        <w:t xml:space="preserve"> String</w:t>
+      </w:r>
+      <w:r>
+        <w:t xml:space="preserve"> </w:t>
+      </w:r>
+      <w:r>
+        <w:rPr>
+          <w:b/>
+          <w:bCs/>
+        </w:rPr>
+        <w:t>from</w:t>
+      </w:r>
+      <w:r>
+        <w:t xml:space="preserve"> Object form</w:t>
+      </w:r>
+      <w:r>
+        <w:t xml:space="preserve"> </w:t>
+      </w:r>
+      <w:r>
+        <w:rPr>
+          <w:b/>
+          <w:bCs/>
+        </w:rPr>
+        <w:t>[</w:t>
+      </w:r>
+      <w:r>
+        <w:t>String str = new String(“abc”)</w:t>
+      </w:r>
+      <w:r>
+        <w:rPr>
+          <w:b/>
+          <w:bCs/>
+        </w:rPr>
+        <w:t>]</w:t>
+      </w:r>
+      <w:r>
+        <w:t xml:space="preserve"> </w:t>
+      </w:r>
+      <w:r>
+        <w:rPr>
+          <w:b/>
+          <w:bCs/>
+        </w:rPr>
+        <w:t>to</w:t>
+      </w:r>
+      <w:r>
+        <w:t xml:space="preserve"> String literal form</w:t>
+      </w:r>
+      <w:r>
+        <w:t xml:space="preserve"> </w:t>
+      </w:r>
+      <w:r>
+        <w:rPr>
+          <w:b/>
+          <w:bCs/>
+        </w:rPr>
+        <w:t>[</w:t>
+      </w:r>
+      <w:r>
+        <w:t>String s = “abc”</w:t>
+      </w:r>
+      <w:r>
+        <w:rPr>
+          <w:b/>
+          <w:bCs/>
+        </w:rPr>
+        <w:t>]</w:t>
+      </w:r>
+      <w:r>
+        <w:t xml:space="preserve"> with the help of intern(), But </w:t>
       </w:r>
       <w:r>
         <w:rPr>
@@ -5674,53 +5711,128 @@
         <w:t xml:space="preserve"> </w:t>
       </w:r>
       <w:r>
-        <w:t xml:space="preserve">Error is an incident, when some unexpected scenario is occurred due to user’s input or due to developers mistake. </w:t>
+        <w:t xml:space="preserve">Error is an incident, occurs </w:t>
+      </w:r>
+      <w:r>
+        <w:t>during compile time as well as runtime</w:t>
+      </w:r>
+      <w:r>
+        <w:t xml:space="preserve"> due to the wrong user’s input or sometimes due to Developers mistakes</w:t>
+      </w:r>
+      <w:r>
+        <w:t xml:space="preserve">. </w:t>
+      </w:r>
+      <w:r>
+        <w:t>Example: -</w:t>
+      </w:r>
+      <w:r>
+        <w:t xml:space="preserve"> </w:t>
+      </w:r>
+      <w:r>
+        <w:rPr>
+          <w:b/>
+          <w:bCs/>
+        </w:rPr>
+        <w:t>Syntax Error</w:t>
+      </w:r>
+      <w:r>
+        <w:rPr>
+          <w:b/>
+          <w:bCs/>
+        </w:rPr>
+        <w:t xml:space="preserve"> are compilation error </w:t>
+      </w:r>
+      <w:r>
+        <w:t xml:space="preserve">[ </w:t>
+      </w:r>
+      <w:r>
+        <w:rPr>
+          <w:b/>
+          <w:bCs/>
+        </w:rPr>
+        <w:t>Error is nothing but a BUG</w:t>
+      </w:r>
+      <w:r>
+        <w:t>]</w:t>
+      </w:r>
+      <w:r>
+        <w:br/>
+      </w:r>
+      <w:r>
+        <w:rPr>
+          <w:b/>
+          <w:bCs/>
+          <w:u w:val="single"/>
+        </w:rPr>
+        <w:t xml:space="preserve">TYPE OF </w:t>
       </w:r>
       <w:proofErr w:type="gramStart"/>
       <w:r>
-        <w:t>Example:-</w:t>
+        <w:rPr>
+          <w:b/>
+          <w:bCs/>
+          <w:u w:val="single"/>
+        </w:rPr>
+        <w:t>ERRORS</w:t>
+      </w:r>
+      <w:r>
+        <w:rPr>
+          <w:b/>
+          <w:bCs/>
+          <w:u w:val="single"/>
+        </w:rPr>
+        <w:t>:-</w:t>
       </w:r>
       <w:proofErr w:type="gramEnd"/>
       <w:r>
-        <w:t xml:space="preserve"> </w:t>
-      </w:r>
-      <w:r>
-        <w:rPr>
-          <w:b/>
-          <w:bCs/>
-        </w:rPr>
-        <w:t>Syntax Error</w:t>
-      </w:r>
-      <w:r>
-        <w:rPr>
-          <w:b/>
-          <w:bCs/>
-        </w:rPr>
-        <w:t xml:space="preserve"> are compilation error </w:t>
-      </w:r>
-      <w:r>
-        <w:t xml:space="preserve">[ </w:t>
-      </w:r>
-      <w:r>
-        <w:rPr>
-          <w:b/>
-          <w:bCs/>
-        </w:rPr>
-        <w:t>Error is nothing but a BUG</w:t>
-      </w:r>
-      <w:r>
-        <w:t xml:space="preserve"> ]</w:t>
-      </w:r>
-      <w:r>
-        <w:br/>
-      </w:r>
-      <w:r>
         <w:rPr>
           <w:b/>
           <w:bCs/>
           <w:u w:val="single"/>
         </w:rPr>
-        <w:t>TYPE OF ERRORS</w:t>
+        <w:br/>
+      </w:r>
+      <w:r>
+        <w:rPr>
+          <w:b/>
+          <w:bCs/>
+        </w:rPr>
+        <w:t>-</w:t>
+      </w:r>
+      <w:r>
+        <w:t xml:space="preserve"> Syntax Error</w:t>
+      </w:r>
+      <w:r>
+        <w:br/>
+      </w:r>
+      <w:r>
+        <w:rPr>
+          <w:b/>
+          <w:bCs/>
+        </w:rPr>
+        <w:t>-</w:t>
+      </w:r>
+      <w:r>
+        <w:t xml:space="preserve"> Logical Error</w:t>
+      </w:r>
+      <w:r>
+        <w:br/>
+      </w:r>
+      <w:r>
+        <w:rPr>
+          <w:b/>
+          <w:bCs/>
+        </w:rPr>
+        <w:t>-</w:t>
+      </w:r>
+      <w:r>
+        <w:t xml:space="preserve"> Runtime Error</w:t>
+      </w:r>
+      <w:r>
+        <w:br/>
+      </w:r>
+      <w:r>
+        <w:br/>
       </w:r>
       <w:r>
         <w:rPr>
@@ -5728,7 +5840,22 @@
           <w:bCs/>
           <w:u w:val="single"/>
         </w:rPr>
-        <w:t>:-</w:t>
+        <w:t>EXCEPTION:-</w:t>
+      </w:r>
+      <w:r>
+        <w:t xml:space="preserve"> Exception is an unexpected incident occurred during the </w:t>
+      </w:r>
+      <w:r>
+        <w:t xml:space="preserve">Runtime </w:t>
+      </w:r>
+      <w:r>
+        <w:t>execution of a program, due to th</w:t>
+      </w:r>
+      <w:r>
+        <w:t xml:space="preserve">is there is a chance of incomplete execution of program, and may be crash of entire system.   </w:t>
+      </w:r>
+      <w:r>
+        <w:br/>
       </w:r>
       <w:r>
         <w:rPr>
@@ -5736,6 +5863,22 @@
           <w:bCs/>
           <w:u w:val="single"/>
         </w:rPr>
+        <w:t>TYPE OF E</w:t>
+      </w:r>
+      <w:r>
+        <w:rPr>
+          <w:b/>
+          <w:bCs/>
+          <w:u w:val="single"/>
+        </w:rPr>
+        <w:t>XCEPTIONS:-</w:t>
+      </w:r>
+      <w:r>
+        <w:rPr>
+          <w:b/>
+          <w:bCs/>
+          <w:u w:val="single"/>
+        </w:rPr>
         <w:br/>
       </w:r>
       <w:r>
@@ -5746,7 +5889,7 @@
         <w:t>-</w:t>
       </w:r>
       <w:r>
-        <w:t xml:space="preserve"> Syntax Error</w:t>
+        <w:t xml:space="preserve"> Checked Exception</w:t>
       </w:r>
       <w:r>
         <w:br/>
@@ -5759,95 +5902,6 @@
         <w:t>-</w:t>
       </w:r>
       <w:r>
-        <w:t xml:space="preserve"> Logical Error</w:t>
-      </w:r>
-      <w:r>
-        <w:br/>
-      </w:r>
-      <w:r>
-        <w:rPr>
-          <w:b/>
-          <w:bCs/>
-        </w:rPr>
-        <w:t>-</w:t>
-      </w:r>
-      <w:r>
-        <w:t xml:space="preserve"> Runtime Error</w:t>
-      </w:r>
-      <w:r>
-        <w:br/>
-      </w:r>
-      <w:r>
-        <w:br/>
-      </w:r>
-      <w:r>
-        <w:rPr>
-          <w:b/>
-          <w:bCs/>
-          <w:u w:val="single"/>
-        </w:rPr>
-        <w:t>EXCEPTION:-</w:t>
-      </w:r>
-      <w:r>
-        <w:t xml:space="preserve"> Exception is an unexpected incident occurred during the </w:t>
-      </w:r>
-      <w:r>
-        <w:t xml:space="preserve">Runtime </w:t>
-      </w:r>
-      <w:r>
-        <w:t>execution of a program, due to th</w:t>
-      </w:r>
-      <w:r>
-        <w:t xml:space="preserve">is there is a chance of incomplete execution of program, and may be crash of entire system.   </w:t>
-      </w:r>
-      <w:r>
-        <w:br/>
-      </w:r>
-      <w:r>
-        <w:rPr>
-          <w:b/>
-          <w:bCs/>
-          <w:u w:val="single"/>
-        </w:rPr>
-        <w:t>TYPE OF E</w:t>
-      </w:r>
-      <w:r>
-        <w:rPr>
-          <w:b/>
-          <w:bCs/>
-          <w:u w:val="single"/>
-        </w:rPr>
-        <w:t>XCEPTIONS:-</w:t>
-      </w:r>
-      <w:r>
-        <w:rPr>
-          <w:b/>
-          <w:bCs/>
-          <w:u w:val="single"/>
-        </w:rPr>
-        <w:br/>
-      </w:r>
-      <w:r>
-        <w:rPr>
-          <w:b/>
-          <w:bCs/>
-        </w:rPr>
-        <w:t>-</w:t>
-      </w:r>
-      <w:r>
-        <w:t xml:space="preserve"> Checked Exception</w:t>
-      </w:r>
-      <w:r>
-        <w:br/>
-      </w:r>
-      <w:r>
-        <w:rPr>
-          <w:b/>
-          <w:bCs/>
-        </w:rPr>
-        <w:t>-</w:t>
-      </w:r>
-      <w:r>
         <w:t xml:space="preserve"> Unchecked Exception</w:t>
       </w:r>
       <w:r>
@@ -5864,9 +5918,9 @@
           <w:noProof/>
         </w:rPr>
         <w:drawing>
-          <wp:inline distT="0" distB="0" distL="0" distR="0" wp14:anchorId="0A64ECB8" wp14:editId="5CD9FB33">
-            <wp:extent cx="5575788" cy="2389505"/>
-            <wp:effectExtent l="133350" t="114300" r="139700" b="163195"/>
+          <wp:inline distT="0" distB="0" distL="0" distR="0" wp14:anchorId="0A64ECB8" wp14:editId="3A990E9A">
+            <wp:extent cx="5487120" cy="2252382"/>
+            <wp:effectExtent l="133350" t="114300" r="151765" b="147955"/>
             <wp:docPr id="1416559618" name="Picture 1"/>
             <wp:cNvGraphicFramePr>
               <a:graphicFrameLocks xmlns:a="http://schemas.openxmlformats.org/drawingml/2006/main" noChangeAspect="1"/>
@@ -5887,7 +5941,7 @@
                   <pic:spPr>
                     <a:xfrm>
                       <a:off x="0" y="0"/>
-                      <a:ext cx="5683905" cy="2435839"/>
+                      <a:ext cx="5487120" cy="2252382"/>
                     </a:xfrm>
                     <a:prstGeom prst="rect">
                       <a:avLst/>
@@ -5987,102 +6041,55 @@
           <w:b/>
           <w:bCs/>
         </w:rPr>
+        <w:t xml:space="preserve"> SQLEx</w:t>
+      </w:r>
+      <w:r>
+        <w:rPr>
+          <w:b/>
+          <w:bCs/>
+        </w:rPr>
+        <w:t>ception, IOException, FileNotFoundException, ClassNotFoundException, etc…</w:t>
+      </w:r>
+      <w:r>
+        <w:rPr>
+          <w:b/>
+          <w:bCs/>
+        </w:rPr>
+        <w:br/>
+      </w:r>
+      <w:r>
+        <w:rPr>
+          <w:b/>
+          <w:bCs/>
+          <w:u w:val="single"/>
+        </w:rPr>
+        <w:br/>
+        <w:t>UNC</w:t>
+      </w:r>
+      <w:r>
+        <w:rPr>
+          <w:b/>
+          <w:bCs/>
+          <w:u w:val="single"/>
+        </w:rPr>
+        <w:t>HECKED</w:t>
+      </w:r>
+      <w:r>
+        <w:rPr>
+          <w:b/>
+          <w:bCs/>
+          <w:u w:val="single"/>
+        </w:rPr>
+        <w:t xml:space="preserve"> EXCEPTION:-</w:t>
+      </w:r>
+      <w:r>
+        <w:rPr>
+          <w:b/>
+          <w:bCs/>
+          <w:u w:val="single"/>
+        </w:rPr>
         <w:t xml:space="preserve"> </w:t>
       </w:r>
-      <w:proofErr w:type="spellStart"/>
-      <w:r>
-        <w:rPr>
-          <w:b/>
-          <w:bCs/>
-        </w:rPr>
-        <w:t>SQLEx</w:t>
-      </w:r>
-      <w:r>
-        <w:rPr>
-          <w:b/>
-          <w:bCs/>
-        </w:rPr>
-        <w:t>ception</w:t>
-      </w:r>
-      <w:proofErr w:type="spellEnd"/>
-      <w:r>
-        <w:rPr>
-          <w:b/>
-          <w:bCs/>
-        </w:rPr>
-        <w:t xml:space="preserve">, </w:t>
-      </w:r>
-      <w:proofErr w:type="spellStart"/>
-      <w:r>
-        <w:rPr>
-          <w:b/>
-          <w:bCs/>
-        </w:rPr>
-        <w:t>IOException</w:t>
-      </w:r>
-      <w:proofErr w:type="spellEnd"/>
-      <w:r>
-        <w:rPr>
-          <w:b/>
-          <w:bCs/>
-        </w:rPr>
-        <w:t xml:space="preserve">, </w:t>
-      </w:r>
-      <w:proofErr w:type="spellStart"/>
-      <w:r>
-        <w:rPr>
-          <w:b/>
-          <w:bCs/>
-        </w:rPr>
-        <w:t>FileNotFoundException</w:t>
-      </w:r>
-      <w:proofErr w:type="spellEnd"/>
-      <w:r>
-        <w:rPr>
-          <w:b/>
-          <w:bCs/>
-        </w:rPr>
-        <w:t xml:space="preserve">, </w:t>
-      </w:r>
-      <w:proofErr w:type="spellStart"/>
-      <w:r>
-        <w:rPr>
-          <w:b/>
-          <w:bCs/>
-        </w:rPr>
-        <w:t>ClassNotFoundException</w:t>
-      </w:r>
-      <w:proofErr w:type="spellEnd"/>
-      <w:r>
-        <w:rPr>
-          <w:b/>
-          <w:bCs/>
-        </w:rPr>
-        <w:t xml:space="preserve">, </w:t>
-      </w:r>
-      <w:proofErr w:type="spellStart"/>
-      <w:r>
-        <w:rPr>
-          <w:b/>
-          <w:bCs/>
-        </w:rPr>
-        <w:t>etc</w:t>
-      </w:r>
-      <w:proofErr w:type="spellEnd"/>
-      <w:r>
-        <w:rPr>
-          <w:b/>
-          <w:bCs/>
-        </w:rPr>
-        <w:t>…</w:t>
-      </w:r>
-      <w:r>
-        <w:rPr>
-          <w:b/>
-          <w:bCs/>
-        </w:rPr>
-        <w:br/>
-      </w:r>
       <w:r>
         <w:rPr>
           <w:b/>
@@ -6090,7 +6097,22 @@
           <w:u w:val="single"/>
         </w:rPr>
         <w:br/>
-        <w:t>UNKECKED EXCEPTION:-</w:t>
+      </w:r>
+      <w:r>
+        <w:t>This is a type of exception occurs during the runtime and interrupts the normal flow of execution</w:t>
+      </w:r>
+      <w:r>
+        <w:t xml:space="preserve"> is called as </w:t>
+      </w:r>
+      <w:r>
+        <w:rPr>
+          <w:b/>
+          <w:bCs/>
+        </w:rPr>
+        <w:t>Unchecked Exception</w:t>
+      </w:r>
+      <w:r>
+        <w:t>.</w:t>
       </w:r>
       <w:r>
         <w:rPr>
@@ -6098,91 +6120,18 @@
           <w:bCs/>
           <w:u w:val="single"/>
         </w:rPr>
+        <w:br/>
+        <w:t>Example:-</w:t>
+      </w:r>
+      <w:r>
         <w:t xml:space="preserve"> </w:t>
       </w:r>
       <w:r>
         <w:rPr>
           <w:b/>
           <w:bCs/>
-          <w:u w:val="single"/>
-        </w:rPr>
-        <w:br/>
-      </w:r>
-      <w:r>
-        <w:t>This is a type of exception occurs during the runtime and interrupts the normal flow of execution</w:t>
-      </w:r>
-      <w:r>
-        <w:t xml:space="preserve"> is called as </w:t>
-      </w:r>
-      <w:r>
-        <w:rPr>
-          <w:b/>
-          <w:bCs/>
-        </w:rPr>
-        <w:t>Unchecked Exception</w:t>
-      </w:r>
-      <w:r>
-        <w:t>.</w:t>
-      </w:r>
-      <w:r>
-        <w:rPr>
-          <w:b/>
-          <w:bCs/>
-          <w:u w:val="single"/>
-        </w:rPr>
-        <w:br/>
-        <w:t>Example:-</w:t>
-      </w:r>
-      <w:r>
-        <w:t xml:space="preserve"> </w:t>
-      </w:r>
-      <w:proofErr w:type="spellStart"/>
-      <w:r>
-        <w:rPr>
-          <w:b/>
-          <w:bCs/>
-        </w:rPr>
-        <w:t>ArithmeticException</w:t>
-      </w:r>
-      <w:proofErr w:type="spellEnd"/>
-      <w:r>
-        <w:rPr>
-          <w:b/>
-          <w:bCs/>
-        </w:rPr>
-        <w:t xml:space="preserve">, </w:t>
-      </w:r>
-      <w:proofErr w:type="spellStart"/>
-      <w:r>
-        <w:rPr>
-          <w:b/>
-          <w:bCs/>
-        </w:rPr>
-        <w:t>NullPointerException</w:t>
-      </w:r>
-      <w:proofErr w:type="spellEnd"/>
-      <w:r>
-        <w:rPr>
-          <w:b/>
-          <w:bCs/>
-        </w:rPr>
-        <w:t xml:space="preserve">, </w:t>
-      </w:r>
-      <w:proofErr w:type="spellStart"/>
-      <w:r>
-        <w:rPr>
-          <w:b/>
-          <w:bCs/>
-        </w:rPr>
-        <w:t>NumberNotFoundException</w:t>
-      </w:r>
-      <w:proofErr w:type="spellEnd"/>
-      <w:r>
-        <w:rPr>
-          <w:b/>
-          <w:bCs/>
-        </w:rPr>
-        <w:t xml:space="preserve"> ,All custom Exception, etc..</w:t>
+        </w:rPr>
+        <w:t>ArithmeticException, NullPointerException, NumberNotFoundException ,All custom Exception, etc..</w:t>
       </w:r>
       <w:r>
         <w:t xml:space="preserve"> </w:t>
@@ -6342,15 +6291,7 @@
         <w:t xml:space="preserve"> is the memory issue, if we have same value of String</w:t>
       </w:r>
       <w:r>
-        <w:t xml:space="preserve"> (</w:t>
-      </w:r>
-      <w:proofErr w:type="spellStart"/>
-      <w:r>
-        <w:t>ie</w:t>
-      </w:r>
-      <w:proofErr w:type="spellEnd"/>
-      <w:r>
-        <w:t>:- Duplication of already existing String)</w:t>
+        <w:t xml:space="preserve"> (ie:- Duplication of already existing String)</w:t>
       </w:r>
       <w:r>
         <w:t xml:space="preserve"> and if we keep creating the Objects then </w:t>
@@ -6532,10 +6473,7 @@
         <w:t>Synchronized</w:t>
       </w:r>
       <w:r>
-        <w:t xml:space="preserve"> since</w:t>
-      </w:r>
-      <w:r>
-        <w:t xml:space="preserve"> String class Objects are Synchronized there is a thread safe which means if one thread is creating the String Object then other thread will not modify it, </w:t>
+        <w:t xml:space="preserve"> since String class Objects are Synchronized there is a thread safe which means if one thread is creating the String Object then other thread will not modify it, </w:t>
       </w:r>
       <w:proofErr w:type="spellStart"/>
       <w:r>
@@ -6601,6 +6539,9 @@
         <w:br/>
       </w:r>
       <w:r>
+        <w:rPr>
+          <w:noProof/>
+        </w:rPr>
         <w:drawing>
           <wp:inline distT="0" distB="0" distL="0" distR="0" wp14:anchorId="5FE0B31C" wp14:editId="3DCE2AEE">
             <wp:extent cx="4855414" cy="2541542"/>
@@ -6711,6 +6652,319 @@
         </w:rPr>
         <w:t>.</w:t>
       </w:r>
+    </w:p>
+    <w:p>
+      <w:pPr>
+        <w:pStyle w:val="ListParagraph"/>
+        <w:numPr>
+          <w:ilvl w:val="0"/>
+          <w:numId w:val="2"/>
+        </w:numPr>
+        <w:tabs>
+          <w:tab w:val="left" w:pos="1680"/>
+        </w:tabs>
+      </w:pPr>
+      <w:r>
+        <w:lastRenderedPageBreak/>
+        <w:t xml:space="preserve">What is the diff btw </w:t>
+      </w:r>
+      <w:r>
+        <w:rPr>
+          <w:b/>
+          <w:bCs/>
+        </w:rPr>
+        <w:t>ClassNotFoundException</w:t>
+      </w:r>
+      <w:r>
+        <w:t xml:space="preserve"> and </w:t>
+      </w:r>
+      <w:r>
+        <w:rPr>
+          <w:b/>
+          <w:bCs/>
+        </w:rPr>
+        <w:t>NoClassDefFoundError</w:t>
+      </w:r>
+      <w:r>
+        <w:t>?</w:t>
+      </w:r>
+      <w:r>
+        <w:br/>
+      </w:r>
+      <w:proofErr w:type="gramStart"/>
+      <w:r>
+        <w:rPr>
+          <w:b/>
+          <w:bCs/>
+        </w:rPr>
+        <w:t>Ans:-</w:t>
+      </w:r>
+      <w:proofErr w:type="gramEnd"/>
+      <w:r>
+        <w:t xml:space="preserve"> </w:t>
+      </w:r>
+      <w:r>
+        <w:br/>
+      </w:r>
+      <w:r>
+        <w:rPr>
+          <w:b/>
+          <w:bCs/>
+        </w:rPr>
+        <w:t>NoClassDefFoundError</w:t>
+      </w:r>
+      <w:r>
+        <w:rPr>
+          <w:b/>
+          <w:bCs/>
+        </w:rPr>
+        <w:t xml:space="preserve">:- </w:t>
+      </w:r>
+      <w:r>
+        <w:br/>
+      </w:r>
+      <w:r>
+        <w:rPr>
+          <w:b/>
+          <w:bCs/>
+        </w:rPr>
+        <w:t>*</w:t>
+      </w:r>
+      <w:r>
+        <w:t xml:space="preserve"> This comes under Error (RunTimeError), where it is an Unchecked Exception (Compiler cannot predict) occurs during runtime</w:t>
+      </w:r>
+      <w:r>
+        <w:br/>
+      </w:r>
+      <w:r>
+        <w:rPr>
+          <w:b/>
+          <w:bCs/>
+        </w:rPr>
+        <w:t>*</w:t>
+      </w:r>
+      <w:r>
+        <w:t xml:space="preserve"> This occurs</w:t>
+      </w:r>
+      <w:r>
+        <w:t>,</w:t>
+      </w:r>
+      <w:r>
+        <w:t xml:space="preserve"> when an Java Object is hardcoded in the other java class</w:t>
+      </w:r>
+      <w:r>
+        <w:t>es</w:t>
+      </w:r>
+      <w:r>
+        <w:t xml:space="preserve">, and the Hardcoded class exist during compile time </w:t>
+      </w:r>
+      <w:r>
+        <w:rPr>
+          <w:b/>
+          <w:bCs/>
+        </w:rPr>
+        <w:t>B</w:t>
+      </w:r>
+      <w:r>
+        <w:rPr>
+          <w:b/>
+          <w:bCs/>
+        </w:rPr>
+        <w:t>ut</w:t>
+      </w:r>
+      <w:r>
+        <w:t xml:space="preserve"> during Runtime the respective </w:t>
+      </w:r>
+      <w:r>
+        <w:rPr>
+          <w:b/>
+          <w:bCs/>
+        </w:rPr>
+        <w:t>.class</w:t>
+      </w:r>
+      <w:r>
+        <w:rPr>
+          <w:b/>
+          <w:bCs/>
+        </w:rPr>
+        <w:t xml:space="preserve"> </w:t>
+      </w:r>
+      <w:r>
+        <w:t xml:space="preserve"> file is missing. In this scenario </w:t>
+      </w:r>
+      <w:r>
+        <w:rPr>
+          <w:b/>
+          <w:bCs/>
+        </w:rPr>
+        <w:t>NoClassDefFoundError</w:t>
+      </w:r>
+      <w:r>
+        <w:t xml:space="preserve"> </w:t>
+      </w:r>
+      <w:r>
+        <w:t>o</w:t>
+      </w:r>
+      <w:r>
+        <w:t>ccurs.</w:t>
+      </w:r>
+      <w:r>
+        <w:br/>
+      </w:r>
+      <w:r>
+        <w:br/>
+      </w:r>
+      <w:r>
+        <w:rPr>
+          <w:b/>
+          <w:bCs/>
+        </w:rPr>
+        <w:t>ClassNotFoundException</w:t>
+      </w:r>
+      <w:r>
+        <w:rPr>
+          <w:b/>
+          <w:bCs/>
+        </w:rPr>
+        <w:t xml:space="preserve">:- </w:t>
+      </w:r>
+      <w:r>
+        <w:rPr>
+          <w:b/>
+          <w:bCs/>
+        </w:rPr>
+        <w:br/>
+      </w:r>
+      <w:r>
+        <w:rPr>
+          <w:b/>
+          <w:bCs/>
+        </w:rPr>
+        <w:t>*</w:t>
+      </w:r>
+      <w:r>
+        <w:t xml:space="preserve"> This comes under Expectation (CheckedException), where it is an Checked Exception (Compiler will predict and force the developer to handle it) </w:t>
+      </w:r>
+      <w:r>
+        <w:t>occurs during runtime</w:t>
+      </w:r>
+      <w:r>
+        <w:t xml:space="preserve"> </w:t>
+      </w:r>
+      <w:r>
+        <w:br/>
+      </w:r>
+      <w:r>
+        <w:rPr>
+          <w:b/>
+          <w:bCs/>
+        </w:rPr>
+        <w:t>*</w:t>
+      </w:r>
+      <w:r>
+        <w:rPr>
+          <w:b/>
+          <w:bCs/>
+        </w:rPr>
+        <w:t xml:space="preserve"> </w:t>
+      </w:r>
+      <w:r>
+        <w:t>This</w:t>
+      </w:r>
+      <w:r>
+        <w:rPr>
+          <w:b/>
+          <w:bCs/>
+        </w:rPr>
+        <w:t xml:space="preserve"> </w:t>
+      </w:r>
+      <w:r>
+        <w:t>occurs</w:t>
+      </w:r>
+      <w:r>
+        <w:rPr>
+          <w:b/>
+          <w:bCs/>
+        </w:rPr>
+        <w:t xml:space="preserve">, </w:t>
+      </w:r>
+      <w:r>
+        <w:t>wh</w:t>
+      </w:r>
+      <w:r>
+        <w:t xml:space="preserve">en and Java class is loading during runtime (loading respective .class file with its name via input arguments </w:t>
+      </w:r>
+      <w:r>
+        <w:rPr>
+          <w:b/>
+          <w:bCs/>
+        </w:rPr>
+        <w:t xml:space="preserve">ie: </w:t>
+      </w:r>
+      <w:r>
+        <w:rPr>
+          <w:b/>
+          <w:bCs/>
+        </w:rPr>
+        <w:t xml:space="preserve">Object obj = </w:t>
+      </w:r>
+      <w:r>
+        <w:rPr>
+          <w:b/>
+          <w:bCs/>
+        </w:rPr>
+        <w:t>Class.forName(</w:t>
+      </w:r>
+      <w:r>
+        <w:rPr>
+          <w:b/>
+          <w:bCs/>
+          <w:color w:val="FF0000"/>
+        </w:rPr>
+        <w:t>args[0]</w:t>
+      </w:r>
+      <w:r>
+        <w:rPr>
+          <w:b/>
+          <w:bCs/>
+        </w:rPr>
+        <w:t>).newInstance()</w:t>
+      </w:r>
+      <w:r>
+        <w:t xml:space="preserve">) and during runtime </w:t>
+      </w:r>
+      <w:r>
+        <w:rPr>
+          <w:b/>
+          <w:bCs/>
+        </w:rPr>
+        <w:t>if the class loader fails to find the respective .class file</w:t>
+      </w:r>
+      <w:r>
+        <w:t xml:space="preserve"> then, In this scenario </w:t>
+      </w:r>
+      <w:r>
+        <w:rPr>
+          <w:b/>
+          <w:bCs/>
+        </w:rPr>
+        <w:t>ClassNotFoundException</w:t>
+      </w:r>
+      <w:r>
+        <w:t xml:space="preserve"> occurs.</w:t>
+      </w:r>
+    </w:p>
+    <w:p>
+      <w:pPr>
+        <w:pStyle w:val="ListParagraph"/>
+        <w:numPr>
+          <w:ilvl w:val="0"/>
+          <w:numId w:val="2"/>
+        </w:numPr>
+        <w:tabs>
+          <w:tab w:val="left" w:pos="1680"/>
+        </w:tabs>
+      </w:pPr>
     </w:p>
     <w:p>
       <w:pPr>

</xml_diff>